<commit_message>
prep for hackathon (#2)
* lint

* start verifies input map

* updates for new repo home

* reorg; removed need for numbering; removed explicit module lists

* wip

* wip

* georeference works; some mild dockerfile fixes

* typo

* add verification

* remove commented out bits

* added geopackage, other misc

* working on point extract

* lint

* updated graph

* merge fix

* first pass stack creator

* wip

* typo

* err from prev commit

* incorrect dependence

* better paths

* wip

* wip

* build fix

* perf fix

* polygon fixes

* geopkg start

* wip

* updtaed dependences

* better log output

* missing package

* cleanups

* wip

* updates

* wip

* updates
</commit_message>
<xml_diff>
--- a/docs/top_ten_best_practices.docx
+++ b/docs/top_ten_best_practices.docx
@@ -5,12 +5,17 @@
     <w:p>
       <w:pPr>
         <w:pStyle w:val="Title"/>
-      </w:pPr>
-      <w:r>
-        <w:t xml:space="preserve">Top Ten </w:t>
-      </w:r>
-      <w:r>
-        <w:t>Best Practices (TA1)</w:t>
+        <w:rPr>
+          <w:sz w:val="40"/>
+          <w:szCs w:val="40"/>
+        </w:rPr>
+      </w:pPr>
+      <w:r>
+        <w:rPr>
+          <w:sz w:val="40"/>
+          <w:szCs w:val="40"/>
+        </w:rPr>
+        <w:t>Top Ten Best Practices (TA1)</w:t>
       </w:r>
     </w:p>
     <w:p>
@@ -68,83 +73,169 @@
           <w:sz w:val="20"/>
           <w:szCs w:val="20"/>
         </w:rPr>
-        <w:t>0</w:t>
+        <w:t>1</w:t>
       </w:r>
       <w:r>
         <w:rPr>
           <w:sz w:val="20"/>
           <w:szCs w:val="20"/>
         </w:rPr>
-        <w:t xml:space="preserve"> / 3 Feb 2024</w:t>
-      </w:r>
-    </w:p>
-    <w:p/>
-    <w:p>
-      <w:r>
+        <w:t xml:space="preserve"> / </w:t>
+      </w:r>
+      <w:r>
+        <w:rPr>
+          <w:sz w:val="20"/>
+          <w:szCs w:val="20"/>
+        </w:rPr>
+        <w:t>10</w:t>
+      </w:r>
+      <w:r>
+        <w:rPr>
+          <w:sz w:val="20"/>
+          <w:szCs w:val="20"/>
+        </w:rPr>
+        <w:t xml:space="preserve"> Feb 2024</w:t>
+      </w:r>
+    </w:p>
+    <w:p>
+      <w:pPr>
+        <w:rPr>
+          <w:sz w:val="22"/>
+          <w:szCs w:val="22"/>
+        </w:rPr>
+      </w:pPr>
+    </w:p>
+    <w:p>
+      <w:pPr>
+        <w:rPr>
+          <w:sz w:val="22"/>
+          <w:szCs w:val="22"/>
+        </w:rPr>
+      </w:pPr>
+      <w:r>
+        <w:rPr>
+          <w:sz w:val="22"/>
+          <w:szCs w:val="22"/>
+        </w:rPr>
         <w:t xml:space="preserve">This document </w:t>
       </w:r>
       <w:r>
+        <w:rPr>
+          <w:sz w:val="22"/>
+          <w:szCs w:val="22"/>
+        </w:rPr>
         <w:t xml:space="preserve">provides </w:t>
       </w:r>
       <w:r>
+        <w:rPr>
+          <w:sz w:val="22"/>
+          <w:szCs w:val="22"/>
+        </w:rPr>
         <w:t>several</w:t>
       </w:r>
       <w:r>
+        <w:rPr>
+          <w:sz w:val="22"/>
+          <w:szCs w:val="22"/>
+        </w:rPr>
         <w:t xml:space="preserve"> suggestions in </w:t>
       </w:r>
       <w:r>
+        <w:rPr>
+          <w:sz w:val="22"/>
+          <w:szCs w:val="22"/>
+        </w:rPr>
         <w:t xml:space="preserve">ten important </w:t>
       </w:r>
       <w:r>
+        <w:rPr>
+          <w:sz w:val="22"/>
+          <w:szCs w:val="22"/>
+        </w:rPr>
         <w:t xml:space="preserve">areas: </w:t>
       </w:r>
       <w:r>
+        <w:rPr>
+          <w:sz w:val="22"/>
+          <w:szCs w:val="22"/>
+        </w:rPr>
         <w:t xml:space="preserve">things you can do </w:t>
       </w:r>
       <w:r>
+        <w:rPr>
+          <w:sz w:val="22"/>
+          <w:szCs w:val="22"/>
+        </w:rPr>
         <w:t xml:space="preserve">today </w:t>
       </w:r>
       <w:r>
-        <w:t xml:space="preserve">to make your python applications more </w:t>
-      </w:r>
-      <w:r>
-        <w:t>robust</w:t>
-      </w:r>
-      <w:r>
+        <w:rPr>
+          <w:sz w:val="22"/>
+          <w:szCs w:val="22"/>
+        </w:rPr>
+        <w:t>to make your python applications more robust</w:t>
+      </w:r>
+      <w:r>
+        <w:rPr>
+          <w:sz w:val="22"/>
+          <w:szCs w:val="22"/>
+        </w:rPr>
         <w:t xml:space="preserve">, </w:t>
       </w:r>
       <w:r>
-        <w:t xml:space="preserve">reliable, maintainable, </w:t>
-      </w:r>
-      <w:r>
-        <w:t xml:space="preserve">scalable, </w:t>
-      </w:r>
-      <w:r>
-        <w:t xml:space="preserve">debuggable, </w:t>
-      </w:r>
-      <w:r>
-        <w:t>and usable.</w:t>
-      </w:r>
-    </w:p>
-    <w:p/>
+        <w:rPr>
+          <w:sz w:val="22"/>
+          <w:szCs w:val="22"/>
+        </w:rPr>
+        <w:t>reliable, maintainable, scalable, debuggable, and usable.</w:t>
+      </w:r>
+    </w:p>
     <w:p>
       <w:pPr>
         <w:pStyle w:val="Heading1"/>
-        <w:numPr>
-          <w:ilvl w:val="0"/>
-          <w:numId w:val="12"/>
-        </w:numPr>
-      </w:pPr>
-      <w:r>
+        <w:rPr>
+          <w:sz w:val="32"/>
+          <w:szCs w:val="32"/>
+        </w:rPr>
+      </w:pPr>
+      <w:r>
+        <w:rPr>
+          <w:sz w:val="32"/>
+          <w:szCs w:val="32"/>
+        </w:rPr>
+        <w:t xml:space="preserve">1. </w:t>
+      </w:r>
+      <w:r>
+        <w:rPr>
+          <w:sz w:val="32"/>
+          <w:szCs w:val="32"/>
+        </w:rPr>
         <w:t>Command Line Tools</w:t>
       </w:r>
     </w:p>
     <w:p>
-      <w:r>
+      <w:pPr>
+        <w:rPr>
+          <w:sz w:val="22"/>
+          <w:szCs w:val="22"/>
+        </w:rPr>
+      </w:pPr>
+      <w:r>
+        <w:rPr>
+          <w:sz w:val="22"/>
+          <w:szCs w:val="22"/>
+        </w:rPr>
         <w:t>Design your command line tools to be easy for users to use:</w:t>
       </w:r>
     </w:p>
-    <w:p/>
+    <w:p>
+      <w:pPr>
+        <w:rPr>
+          <w:sz w:val="22"/>
+          <w:szCs w:val="22"/>
+        </w:rPr>
+      </w:pPr>
+    </w:p>
     <w:p>
       <w:pPr>
         <w:pStyle w:val="ListParagraph"/>
@@ -152,53 +243,97 @@
           <w:ilvl w:val="1"/>
           <w:numId w:val="23"/>
         </w:numPr>
-      </w:pPr>
-      <w:r>
+        <w:rPr>
+          <w:sz w:val="22"/>
+          <w:szCs w:val="22"/>
+        </w:rPr>
+      </w:pPr>
+      <w:r>
+        <w:rPr>
+          <w:sz w:val="22"/>
+          <w:szCs w:val="22"/>
+        </w:rPr>
         <w:t xml:space="preserve">Use clear </w:t>
       </w:r>
       <w:r>
+        <w:rPr>
+          <w:sz w:val="22"/>
+          <w:szCs w:val="22"/>
+        </w:rPr>
         <w:t xml:space="preserve">names for </w:t>
       </w:r>
       <w:r>
+        <w:rPr>
+          <w:sz w:val="22"/>
+          <w:szCs w:val="22"/>
+        </w:rPr>
         <w:t>switch</w:t>
       </w:r>
       <w:r>
+        <w:rPr>
+          <w:sz w:val="22"/>
+          <w:szCs w:val="22"/>
+        </w:rPr>
         <w:t xml:space="preserve">es: </w:t>
       </w:r>
       <w:r>
         <w:rPr>
           <w:rFonts w:ascii="Courier New" w:hAnsi="Courier New" w:cs="Courier New"/>
+          <w:sz w:val="22"/>
+          <w:szCs w:val="22"/>
         </w:rPr>
         <w:t>--config-file</w:t>
       </w:r>
       <w:r>
+        <w:rPr>
+          <w:sz w:val="22"/>
+          <w:szCs w:val="22"/>
+        </w:rPr>
         <w:t xml:space="preserve"> and </w:t>
       </w:r>
       <w:r>
         <w:rPr>
           <w:rFonts w:ascii="Courier New" w:hAnsi="Courier New" w:cs="Courier New"/>
+          <w:sz w:val="22"/>
+          <w:szCs w:val="22"/>
         </w:rPr>
         <w:t>--output-dir</w:t>
       </w:r>
       <w:r>
+        <w:rPr>
+          <w:sz w:val="22"/>
+          <w:szCs w:val="22"/>
+        </w:rPr>
         <w:t xml:space="preserve"> are more descriptive than just </w:t>
       </w:r>
       <w:r>
         <w:rPr>
           <w:rFonts w:ascii="Courier New" w:hAnsi="Courier New" w:cs="Courier New"/>
+          <w:sz w:val="22"/>
+          <w:szCs w:val="22"/>
         </w:rPr>
         <w:t xml:space="preserve">--config </w:t>
       </w:r>
       <w:r>
+        <w:rPr>
+          <w:sz w:val="22"/>
+          <w:szCs w:val="22"/>
+        </w:rPr>
         <w:t xml:space="preserve">and </w:t>
       </w:r>
       <w:r>
         <w:rPr>
           <w:rFonts w:ascii="Courier New" w:hAnsi="Courier New" w:cs="Courier New"/>
+          <w:sz w:val="22"/>
+          <w:szCs w:val="22"/>
         </w:rPr>
         <w:t>--output</w:t>
       </w:r>
       <w:r>
+        <w:rPr>
+          <w:sz w:val="22"/>
+          <w:szCs w:val="22"/>
+        </w:rPr>
         <w:t>.</w:t>
       </w:r>
     </w:p>
@@ -209,9 +344,45 @@
           <w:ilvl w:val="1"/>
           <w:numId w:val="23"/>
         </w:numPr>
-      </w:pPr>
-      <w:r>
-        <w:t>If you have a command line switch that references a file or directory, add an early, explicit to make sure the file exists, the directory is writable, etc. Don’t wait until the app has been running for 10 minutes to throw a cryptic exception because the user typed the output file name incorrectly.</w:t>
+        <w:rPr>
+          <w:sz w:val="22"/>
+          <w:szCs w:val="22"/>
+        </w:rPr>
+      </w:pPr>
+      <w:r>
+        <w:rPr>
+          <w:sz w:val="22"/>
+          <w:szCs w:val="22"/>
+        </w:rPr>
+        <w:t xml:space="preserve">If you have a command line switch that references a file or directory, add an early, explicit </w:t>
+      </w:r>
+      <w:r>
+        <w:rPr>
+          <w:sz w:val="22"/>
+          <w:szCs w:val="22"/>
+        </w:rPr>
+        <w:t xml:space="preserve">check </w:t>
+      </w:r>
+      <w:r>
+        <w:rPr>
+          <w:sz w:val="22"/>
+          <w:szCs w:val="22"/>
+        </w:rPr>
+        <w:t xml:space="preserve">to make sure </w:t>
+      </w:r>
+      <w:r>
+        <w:rPr>
+          <w:sz w:val="22"/>
+          <w:szCs w:val="22"/>
+        </w:rPr>
+        <w:t xml:space="preserve">that </w:t>
+      </w:r>
+      <w:r>
+        <w:rPr>
+          <w:sz w:val="22"/>
+          <w:szCs w:val="22"/>
+        </w:rPr>
+        <w:t>the file exists, the directory is writable, etc. Don’t wait until the app has been running for 10 minutes to throw a cryptic exception because the user typed the output file name incorrectly.</w:t>
       </w:r>
     </w:p>
     <w:p>
@@ -221,23 +392,51 @@
           <w:ilvl w:val="1"/>
           <w:numId w:val="23"/>
         </w:numPr>
-      </w:pPr>
-      <w:r>
+        <w:rPr>
+          <w:sz w:val="22"/>
+          <w:szCs w:val="22"/>
+        </w:rPr>
+      </w:pPr>
+      <w:r>
+        <w:rPr>
+          <w:sz w:val="22"/>
+          <w:szCs w:val="22"/>
+        </w:rPr>
         <w:t xml:space="preserve">Do not assume </w:t>
       </w:r>
       <w:r>
+        <w:rPr>
+          <w:sz w:val="22"/>
+          <w:szCs w:val="22"/>
+        </w:rPr>
         <w:t xml:space="preserve">a specific </w:t>
       </w:r>
       <w:r>
+        <w:rPr>
+          <w:sz w:val="22"/>
+          <w:szCs w:val="22"/>
+        </w:rPr>
         <w:t>dir</w:t>
       </w:r>
       <w:r>
+        <w:rPr>
+          <w:sz w:val="22"/>
+          <w:szCs w:val="22"/>
+        </w:rPr>
         <w:t xml:space="preserve">ectory </w:t>
       </w:r>
       <w:r>
+        <w:rPr>
+          <w:sz w:val="22"/>
+          <w:szCs w:val="22"/>
+        </w:rPr>
         <w:t>layout</w:t>
       </w:r>
       <w:r>
+        <w:rPr>
+          <w:sz w:val="22"/>
+          <w:szCs w:val="22"/>
+        </w:rPr>
         <w:t xml:space="preserve"> or file locations. Let the user adapt the tool for his own environment.</w:t>
       </w:r>
     </w:p>
@@ -248,31 +447,61 @@
           <w:ilvl w:val="1"/>
           <w:numId w:val="23"/>
         </w:numPr>
-      </w:pPr>
-      <w:r>
+        <w:rPr>
+          <w:sz w:val="22"/>
+          <w:szCs w:val="22"/>
+        </w:rPr>
+      </w:pPr>
+      <w:r>
+        <w:rPr>
+          <w:sz w:val="22"/>
+          <w:szCs w:val="22"/>
+        </w:rPr>
         <w:t xml:space="preserve">Always calls </w:t>
       </w:r>
       <w:r>
         <w:rPr>
           <w:rFonts w:ascii="Courier New" w:hAnsi="Courier New" w:cs="Courier New"/>
+          <w:sz w:val="22"/>
+          <w:szCs w:val="22"/>
         </w:rPr>
         <w:t>sys.exit()</w:t>
       </w:r>
       <w:r>
+        <w:rPr>
+          <w:sz w:val="22"/>
+          <w:szCs w:val="22"/>
+        </w:rPr>
         <w:t xml:space="preserve"> with a value of zero (if the tool was successful) or nonzero (if an error occurred).</w:t>
       </w:r>
       <w:r>
+        <w:rPr>
+          <w:sz w:val="22"/>
+          <w:szCs w:val="22"/>
+        </w:rPr>
         <w:t xml:space="preserve"> This allows the tool to interoperate with other tools, especially in automated scenarios.</w:t>
       </w:r>
     </w:p>
     <w:p>
       <w:pPr>
         <w:pStyle w:val="Heading1"/>
-      </w:pPr>
-      <w:r>
+        <w:rPr>
+          <w:sz w:val="32"/>
+          <w:szCs w:val="32"/>
+        </w:rPr>
+      </w:pPr>
+      <w:r>
+        <w:rPr>
+          <w:sz w:val="32"/>
+          <w:szCs w:val="32"/>
+        </w:rPr>
         <w:t xml:space="preserve">2. </w:t>
       </w:r>
       <w:r>
+        <w:rPr>
+          <w:sz w:val="32"/>
+          <w:szCs w:val="32"/>
+        </w:rPr>
         <w:t>Error Handling</w:t>
       </w:r>
     </w:p>
@@ -283,20 +512,58 @@
           <w:ilvl w:val="1"/>
           <w:numId w:val="25"/>
         </w:numPr>
-      </w:pPr>
-      <w:r>
+        <w:rPr>
+          <w:sz w:val="22"/>
+          <w:szCs w:val="22"/>
+        </w:rPr>
+      </w:pPr>
+      <w:r>
+        <w:rPr>
+          <w:sz w:val="22"/>
+          <w:szCs w:val="22"/>
+        </w:rPr>
         <w:t>If an error is likely in some area, print a meaningful message and exit the tool: d</w:t>
       </w:r>
       <w:r>
+        <w:rPr>
+          <w:sz w:val="22"/>
+          <w:szCs w:val="22"/>
+        </w:rPr>
         <w:t xml:space="preserve">on't rely on </w:t>
       </w:r>
       <w:r>
+        <w:rPr>
+          <w:sz w:val="22"/>
+          <w:szCs w:val="22"/>
+        </w:rPr>
         <w:t xml:space="preserve">potentially cryptic exception </w:t>
       </w:r>
       <w:r>
-        <w:t>tracebacks when you can handle the error yourself</w:t>
-      </w:r>
-      <w:r>
+        <w:rPr>
+          <w:sz w:val="22"/>
+          <w:szCs w:val="22"/>
+        </w:rPr>
+        <w:t xml:space="preserve">tracebacks </w:t>
+      </w:r>
+      <w:r>
+        <w:rPr>
+          <w:sz w:val="22"/>
+          <w:szCs w:val="22"/>
+        </w:rPr>
+        <w:t>if</w:t>
+      </w:r>
+      <w:r>
+        <w:rPr>
+          <w:sz w:val="22"/>
+          <w:szCs w:val="22"/>
+        </w:rPr>
+        <w:t xml:space="preserve"> you can handle the error yourself</w:t>
+      </w:r>
+      <w:r>
+        <w:rPr>
+          <w:sz w:val="22"/>
+          <w:szCs w:val="22"/>
+        </w:rPr>
         <w:t>.</w:t>
       </w:r>
     </w:p>
@@ -307,35 +574,53 @@
           <w:ilvl w:val="1"/>
           <w:numId w:val="25"/>
         </w:numPr>
-      </w:pPr>
-      <w:r>
+        <w:rPr>
+          <w:sz w:val="22"/>
+          <w:szCs w:val="22"/>
+        </w:rPr>
+      </w:pPr>
+      <w:r>
+        <w:rPr>
+          <w:sz w:val="22"/>
+          <w:szCs w:val="22"/>
+        </w:rPr>
         <w:t>Catch exceptions narrowly</w:t>
       </w:r>
       <w:r>
+        <w:rPr>
+          <w:sz w:val="22"/>
+          <w:szCs w:val="22"/>
+        </w:rPr>
         <w:t xml:space="preserve">, using the exception type you expect: avoid </w:t>
       </w:r>
       <w:r>
         <w:rPr>
           <w:rFonts w:ascii="Courier New" w:hAnsi="Courier New" w:cs="Courier New"/>
-        </w:rPr>
-        <w:t>catch Exception</w:t>
+          <w:sz w:val="22"/>
+          <w:szCs w:val="22"/>
+        </w:rPr>
+        <w:t>catch Exception:</w:t>
+      </w:r>
+      <w:r>
+        <w:rPr>
+          <w:sz w:val="22"/>
+          <w:szCs w:val="22"/>
+        </w:rPr>
+        <w:t xml:space="preserve"> and never write just </w:t>
       </w:r>
       <w:r>
         <w:rPr>
           <w:rFonts w:ascii="Courier New" w:hAnsi="Courier New" w:cs="Courier New"/>
-        </w:rPr>
-        <w:t>:</w:t>
-      </w:r>
-      <w:r>
-        <w:t xml:space="preserve"> and never write just </w:t>
-      </w:r>
-      <w:r>
-        <w:rPr>
-          <w:rFonts w:ascii="Courier New" w:hAnsi="Courier New" w:cs="Courier New"/>
+          <w:sz w:val="22"/>
+          <w:szCs w:val="22"/>
         </w:rPr>
         <w:t>catch:</w:t>
       </w:r>
       <w:r>
+        <w:rPr>
+          <w:sz w:val="22"/>
+          <w:szCs w:val="22"/>
+        </w:rPr>
         <w:t>.</w:t>
       </w:r>
     </w:p>
@@ -346,20 +631,38 @@
           <w:ilvl w:val="1"/>
           <w:numId w:val="25"/>
         </w:numPr>
-      </w:pPr>
-      <w:r>
+        <w:rPr>
+          <w:sz w:val="22"/>
+          <w:szCs w:val="22"/>
+        </w:rPr>
+      </w:pPr>
+      <w:r>
+        <w:rPr>
+          <w:sz w:val="22"/>
+          <w:szCs w:val="22"/>
+        </w:rPr>
         <w:t>Don't swallow exceptions</w:t>
       </w:r>
       <w:r>
+        <w:rPr>
+          <w:sz w:val="22"/>
+          <w:szCs w:val="22"/>
+        </w:rPr>
         <w:t xml:space="preserve">. In your </w:t>
       </w:r>
       <w:r>
         <w:rPr>
           <w:rFonts w:ascii="Courier New" w:hAnsi="Courier New" w:cs="Courier New"/>
+          <w:sz w:val="22"/>
+          <w:szCs w:val="22"/>
         </w:rPr>
         <w:t>catch</w:t>
       </w:r>
       <w:r>
+        <w:rPr>
+          <w:sz w:val="22"/>
+          <w:szCs w:val="22"/>
+        </w:rPr>
         <w:t xml:space="preserve"> block, handle the error appropriately and don’t let execution continue if the app can’t recover.</w:t>
       </w:r>
     </w:p>
@@ -370,37 +673,91 @@
           <w:ilvl w:val="1"/>
           <w:numId w:val="25"/>
         </w:numPr>
-      </w:pPr>
-      <w:r>
+        <w:rPr>
+          <w:sz w:val="22"/>
+          <w:szCs w:val="22"/>
+        </w:rPr>
+      </w:pPr>
+      <w:r>
+        <w:rPr>
+          <w:sz w:val="22"/>
+          <w:szCs w:val="22"/>
+        </w:rPr>
         <w:t xml:space="preserve">Never call </w:t>
       </w:r>
       <w:r>
         <w:rPr>
           <w:rFonts w:ascii="Courier New" w:hAnsi="Courier New" w:cs="Courier New"/>
+          <w:sz w:val="22"/>
+          <w:szCs w:val="22"/>
         </w:rPr>
         <w:t>exit()</w:t>
       </w:r>
       <w:r>
+        <w:rPr>
+          <w:sz w:val="22"/>
+          <w:szCs w:val="22"/>
+        </w:rPr>
         <w:t xml:space="preserve"> from within a library, as this makes it very difficult to use your library in new contexts, e.g. in a server application. Instead, let the error propagate out to the </w:t>
       </w:r>
       <w:r>
         <w:rPr>
           <w:rFonts w:ascii="Courier New" w:hAnsi="Courier New" w:cs="Courier New"/>
+          <w:sz w:val="22"/>
+          <w:szCs w:val="22"/>
         </w:rPr>
         <w:t>main()</w:t>
       </w:r>
       <w:r>
-        <w:t xml:space="preserve"> routine using status code returns or exception handling.</w:t>
+        <w:rPr>
+          <w:sz w:val="22"/>
+          <w:szCs w:val="22"/>
+        </w:rPr>
+        <w:t xml:space="preserve"> routine using status code returns or exception handling</w:t>
+      </w:r>
+      <w:r>
+        <w:rPr>
+          <w:sz w:val="22"/>
+          <w:szCs w:val="22"/>
+        </w:rPr>
+        <w:t xml:space="preserve">, and then have main call </w:t>
+      </w:r>
+      <w:r>
+        <w:rPr>
+          <w:rFonts w:ascii="Courier New" w:hAnsi="Courier New" w:cs="Courier New"/>
+          <w:sz w:val="22"/>
+          <w:szCs w:val="22"/>
+        </w:rPr>
+        <w:t>exit()</w:t>
+      </w:r>
+      <w:r>
+        <w:rPr>
+          <w:sz w:val="22"/>
+          <w:szCs w:val="22"/>
+        </w:rPr>
+        <w:t>.</w:t>
       </w:r>
     </w:p>
     <w:p>
       <w:pPr>
         <w:pStyle w:val="Heading1"/>
-      </w:pPr>
-      <w:r>
+        <w:rPr>
+          <w:sz w:val="32"/>
+          <w:szCs w:val="32"/>
+        </w:rPr>
+      </w:pPr>
+      <w:r>
+        <w:rPr>
+          <w:sz w:val="32"/>
+          <w:szCs w:val="32"/>
+        </w:rPr>
         <w:t xml:space="preserve">3. </w:t>
       </w:r>
       <w:r>
+        <w:rPr>
+          <w:sz w:val="32"/>
+          <w:szCs w:val="32"/>
+        </w:rPr>
         <w:t>Logging</w:t>
       </w:r>
     </w:p>
@@ -411,8 +768,16 @@
           <w:ilvl w:val="1"/>
           <w:numId w:val="27"/>
         </w:numPr>
-      </w:pPr>
-      <w:r>
+        <w:rPr>
+          <w:sz w:val="22"/>
+          <w:szCs w:val="22"/>
+        </w:rPr>
+      </w:pPr>
+      <w:r>
+        <w:rPr>
+          <w:sz w:val="22"/>
+          <w:szCs w:val="22"/>
+        </w:rPr>
         <w:t>Use Python’s logging facility to report the state of your application.</w:t>
       </w:r>
     </w:p>
@@ -423,9 +788,16 @@
           <w:ilvl w:val="1"/>
           <w:numId w:val="27"/>
         </w:numPr>
-      </w:pPr>
-      <w:r>
-        <w:lastRenderedPageBreak/>
+        <w:rPr>
+          <w:sz w:val="22"/>
+          <w:szCs w:val="22"/>
+        </w:rPr>
+      </w:pPr>
+      <w:r>
+        <w:rPr>
+          <w:sz w:val="22"/>
+          <w:szCs w:val="22"/>
+        </w:rPr>
         <w:t>Don’t be afraid of logging too much information. Allow the user to control the verbosity of your app using the standard logging severity flags.</w:t>
       </w:r>
     </w:p>
@@ -436,51 +808,39 @@
           <w:ilvl w:val="1"/>
           <w:numId w:val="27"/>
         </w:numPr>
-      </w:pPr>
-      <w:r>
-        <w:t xml:space="preserve">Do not use </w:t>
+        <w:rPr>
+          <w:sz w:val="22"/>
+          <w:szCs w:val="22"/>
+        </w:rPr>
+      </w:pPr>
+      <w:r>
+        <w:rPr>
+          <w:sz w:val="22"/>
+          <w:szCs w:val="22"/>
+        </w:rPr>
+        <w:t xml:space="preserve">Output from </w:t>
       </w:r>
       <w:r>
         <w:rPr>
           <w:rFonts w:ascii="Courier New" w:hAnsi="Courier New" w:cs="Courier New"/>
+          <w:sz w:val="22"/>
+          <w:szCs w:val="22"/>
         </w:rPr>
         <w:t>print()</w:t>
       </w:r>
       <w:r>
-        <w:t xml:space="preserve"> from within a library: the output may not be captured or visible in a batch or server context. (However, </w:t>
-      </w:r>
-      <w:r>
-        <w:rPr>
-          <w:rFonts w:ascii="Courier New" w:hAnsi="Courier New" w:cs="Courier New"/>
-        </w:rPr>
-        <w:t>p</w:t>
-      </w:r>
-      <w:r>
-        <w:rPr>
-          <w:rFonts w:ascii="Courier New" w:hAnsi="Courier New" w:cs="Courier New"/>
-        </w:rPr>
-        <w:t>rint</w:t>
-      </w:r>
-      <w:r>
-        <w:rPr>
-          <w:rFonts w:ascii="Courier New" w:hAnsi="Courier New" w:cs="Courier New"/>
-        </w:rPr>
-        <w:t>()</w:t>
-      </w:r>
-      <w:r>
-        <w:t xml:space="preserve"> is okay </w:t>
-      </w:r>
-      <w:r>
-        <w:t xml:space="preserve">to use at the outermost layer of your application, where </w:t>
-      </w:r>
-      <w:r>
-        <w:rPr>
-          <w:rFonts w:ascii="Courier New" w:hAnsi="Courier New" w:cs="Courier New"/>
-        </w:rPr>
-        <w:t>main()</w:t>
-      </w:r>
-      <w:r>
-        <w:t xml:space="preserve"> lives.)</w:t>
+        <w:rPr>
+          <w:sz w:val="22"/>
+          <w:szCs w:val="22"/>
+        </w:rPr>
+        <w:t xml:space="preserve"> may not be captured or visible in a batch or server context.</w:t>
+      </w:r>
+      <w:r>
+        <w:rPr>
+          <w:sz w:val="22"/>
+          <w:szCs w:val="22"/>
+        </w:rPr>
+        <w:t xml:space="preserve"> Using the logger is more robust.</w:t>
       </w:r>
     </w:p>
     <w:p>
@@ -490,19 +850,40 @@
           <w:ilvl w:val="1"/>
           <w:numId w:val="27"/>
         </w:numPr>
-      </w:pPr>
-      <w:r>
+        <w:rPr>
+          <w:sz w:val="22"/>
+          <w:szCs w:val="22"/>
+        </w:rPr>
+      </w:pPr>
+      <w:r>
+        <w:rPr>
+          <w:sz w:val="22"/>
+          <w:szCs w:val="22"/>
+        </w:rPr>
         <w:t>If your application can run for a long time (one minute or more), consider providing a heartbeat log message. This will indicate to users that the app is still making progress and is not hung. (Extra credit if your heartbeat can provide a percent-complete indication.)</w:t>
       </w:r>
     </w:p>
     <w:p>
       <w:pPr>
         <w:pStyle w:val="Heading1"/>
-      </w:pPr>
-      <w:r>
+        <w:rPr>
+          <w:sz w:val="32"/>
+          <w:szCs w:val="32"/>
+        </w:rPr>
+      </w:pPr>
+      <w:r>
+        <w:rPr>
+          <w:sz w:val="32"/>
+          <w:szCs w:val="32"/>
+        </w:rPr>
+        <w:lastRenderedPageBreak/>
         <w:t xml:space="preserve">4. </w:t>
       </w:r>
       <w:r>
+        <w:rPr>
+          <w:sz w:val="32"/>
+          <w:szCs w:val="32"/>
+        </w:rPr>
         <w:t>Deployment</w:t>
       </w:r>
     </w:p>
@@ -513,20 +894,52 @@
           <w:ilvl w:val="1"/>
           <w:numId w:val="29"/>
         </w:numPr>
-      </w:pPr>
-      <w:r>
+        <w:rPr>
+          <w:sz w:val="22"/>
+          <w:szCs w:val="22"/>
+        </w:rPr>
+      </w:pPr>
+      <w:r>
+        <w:rPr>
+          <w:sz w:val="22"/>
+          <w:szCs w:val="22"/>
+        </w:rPr>
         <w:t xml:space="preserve">Use a </w:t>
       </w:r>
       <w:r>
-        <w:t xml:space="preserve">requirements.txt file </w:t>
-      </w:r>
-      <w:r>
+        <w:rPr>
+          <w:rFonts w:ascii="Courier New" w:hAnsi="Courier New" w:cs="Courier New"/>
+          <w:sz w:val="22"/>
+          <w:szCs w:val="22"/>
+        </w:rPr>
+        <w:t>requirements.txt</w:t>
+      </w:r>
+      <w:r>
+        <w:rPr>
+          <w:sz w:val="22"/>
+          <w:szCs w:val="22"/>
+        </w:rPr>
+        <w:t xml:space="preserve"> file </w:t>
+      </w:r>
+      <w:r>
+        <w:rPr>
+          <w:sz w:val="22"/>
+          <w:szCs w:val="22"/>
+        </w:rPr>
         <w:t xml:space="preserve">and keep it </w:t>
       </w:r>
       <w:r>
+        <w:rPr>
+          <w:sz w:val="22"/>
+          <w:szCs w:val="22"/>
+        </w:rPr>
         <w:t>up to date</w:t>
       </w:r>
       <w:r>
+        <w:rPr>
+          <w:sz w:val="22"/>
+          <w:szCs w:val="22"/>
+        </w:rPr>
         <w:t>. “Pin” your versions whenever possible.</w:t>
       </w:r>
     </w:p>
@@ -537,8 +950,16 @@
           <w:ilvl w:val="1"/>
           <w:numId w:val="29"/>
         </w:numPr>
-      </w:pPr>
-      <w:r>
+        <w:rPr>
+          <w:sz w:val="22"/>
+          <w:szCs w:val="22"/>
+        </w:rPr>
+      </w:pPr>
+      <w:r>
+        <w:rPr>
+          <w:sz w:val="22"/>
+          <w:szCs w:val="22"/>
+        </w:rPr>
         <w:t>Don’t use old third-party packages. Take the time to upgrade the packages you rely on to their latest stable releases.</w:t>
       </w:r>
     </w:p>
@@ -549,27 +970,61 @@
           <w:ilvl w:val="1"/>
           <w:numId w:val="29"/>
         </w:numPr>
-      </w:pPr>
-      <w:r>
+        <w:rPr>
+          <w:sz w:val="22"/>
+          <w:szCs w:val="22"/>
+        </w:rPr>
+      </w:pPr>
+      <w:r>
+        <w:rPr>
+          <w:sz w:val="22"/>
+          <w:szCs w:val="22"/>
+        </w:rPr>
         <w:t xml:space="preserve">Use a virtual environment like </w:t>
       </w:r>
       <w:r>
         <w:rPr>
           <w:rFonts w:ascii="Courier New" w:hAnsi="Courier New" w:cs="Courier New"/>
+          <w:sz w:val="22"/>
+          <w:szCs w:val="22"/>
         </w:rPr>
         <w:t>venv</w:t>
       </w:r>
       <w:r>
-        <w:t xml:space="preserve"> – or, better yet, use </w:t>
+        <w:rPr>
+          <w:sz w:val="22"/>
+          <w:szCs w:val="22"/>
+        </w:rPr>
+        <w:t xml:space="preserve"> </w:t>
+      </w:r>
+      <w:r>
+        <w:rPr>
+          <w:sz w:val="22"/>
+          <w:szCs w:val="22"/>
+        </w:rPr>
+        <w:t>or</w:t>
+      </w:r>
+      <w:r>
+        <w:rPr>
+          <w:sz w:val="22"/>
+          <w:szCs w:val="22"/>
+        </w:rPr>
+        <w:t xml:space="preserve"> </w:t>
       </w:r>
       <w:r>
         <w:rPr>
           <w:rFonts w:ascii="Courier New" w:hAnsi="Courier New" w:cs="Courier New"/>
+          <w:sz w:val="22"/>
+          <w:szCs w:val="22"/>
         </w:rPr>
         <w:t>poetry</w:t>
       </w:r>
       <w:r>
-        <w:t>.</w:t>
+        <w:rPr>
+          <w:sz w:val="22"/>
+          <w:szCs w:val="22"/>
+        </w:rPr>
+        <w:t xml:space="preserve"> (preferred).</w:t>
       </w:r>
     </w:p>
     <w:p>
@@ -579,17 +1034,51 @@
           <w:ilvl w:val="1"/>
           <w:numId w:val="29"/>
         </w:numPr>
-      </w:pPr>
-      <w:r>
+        <w:rPr>
+          <w:sz w:val="22"/>
+          <w:szCs w:val="22"/>
+        </w:rPr>
+      </w:pPr>
+      <w:r>
+        <w:rPr>
+          <w:sz w:val="22"/>
+          <w:szCs w:val="22"/>
+        </w:rPr>
         <w:t xml:space="preserve">If your system has OS-level dependencies, </w:t>
       </w:r>
       <w:r>
-        <w:t xml:space="preserve">use a build script to install and configure them. Better yes, </w:t>
-      </w:r>
-      <w:r>
+        <w:rPr>
+          <w:sz w:val="22"/>
+          <w:szCs w:val="22"/>
+        </w:rPr>
+        <w:t>use a build script to install and configure them. Better ye</w:t>
+      </w:r>
+      <w:r>
+        <w:rPr>
+          <w:sz w:val="22"/>
+          <w:szCs w:val="22"/>
+        </w:rPr>
+        <w:t>t</w:t>
+      </w:r>
+      <w:r>
+        <w:rPr>
+          <w:sz w:val="22"/>
+          <w:szCs w:val="22"/>
+        </w:rPr>
+        <w:t xml:space="preserve">, </w:t>
+      </w:r>
+      <w:r>
+        <w:rPr>
+          <w:sz w:val="22"/>
+          <w:szCs w:val="22"/>
+        </w:rPr>
         <w:t xml:space="preserve">consider using a tool like conda </w:t>
       </w:r>
       <w:r>
+        <w:rPr>
+          <w:sz w:val="22"/>
+          <w:szCs w:val="22"/>
+        </w:rPr>
         <w:t>with a corresponding conda environment file.</w:t>
       </w:r>
     </w:p>
@@ -600,17 +1089,31 @@
           <w:ilvl w:val="1"/>
           <w:numId w:val="29"/>
         </w:numPr>
-      </w:pPr>
-      <w:r>
+        <w:rPr>
+          <w:sz w:val="22"/>
+          <w:szCs w:val="22"/>
+        </w:rPr>
+      </w:pPr>
+      <w:r>
+        <w:rPr>
+          <w:sz w:val="22"/>
+          <w:szCs w:val="22"/>
+        </w:rPr>
         <w:t xml:space="preserve">If your tool has specific hardware requirements, e.g. GPUs or lots of RAM, document this clearly in your </w:t>
       </w:r>
       <w:r>
         <w:rPr>
           <w:rFonts w:ascii="Courier New" w:hAnsi="Courier New" w:cs="Courier New"/>
+          <w:sz w:val="22"/>
+          <w:szCs w:val="22"/>
         </w:rPr>
         <w:t>README</w:t>
       </w:r>
       <w:r>
+        <w:rPr>
+          <w:sz w:val="22"/>
+          <w:szCs w:val="22"/>
+        </w:rPr>
         <w:t>.</w:t>
       </w:r>
     </w:p>
@@ -621,17 +1124,31 @@
           <w:ilvl w:val="1"/>
           <w:numId w:val="29"/>
         </w:numPr>
-      </w:pPr>
-      <w:r>
+        <w:rPr>
+          <w:sz w:val="22"/>
+          <w:szCs w:val="22"/>
+        </w:rPr>
+      </w:pPr>
+      <w:r>
+        <w:rPr>
+          <w:sz w:val="22"/>
+          <w:szCs w:val="22"/>
+        </w:rPr>
         <w:t xml:space="preserve">If your system requires a database, provide an </w:t>
       </w:r>
       <w:r>
         <w:rPr>
           <w:rFonts w:ascii="Courier New" w:hAnsi="Courier New" w:cs="Courier New"/>
+          <w:sz w:val="22"/>
+          <w:szCs w:val="22"/>
         </w:rPr>
         <w:t>init.sql</w:t>
       </w:r>
       <w:r>
+        <w:rPr>
+          <w:sz w:val="22"/>
+          <w:szCs w:val="22"/>
+        </w:rPr>
         <w:t xml:space="preserve"> file.</w:t>
       </w:r>
     </w:p>
@@ -642,8 +1159,16 @@
           <w:ilvl w:val="0"/>
           <w:numId w:val="29"/>
         </w:numPr>
-      </w:pPr>
-      <w:r>
+        <w:rPr>
+          <w:sz w:val="32"/>
+          <w:szCs w:val="32"/>
+        </w:rPr>
+      </w:pPr>
+      <w:r>
+        <w:rPr>
+          <w:sz w:val="32"/>
+          <w:szCs w:val="32"/>
+        </w:rPr>
         <w:t>Docker</w:t>
       </w:r>
     </w:p>
@@ -654,15 +1179,38 @@
           <w:ilvl w:val="1"/>
           <w:numId w:val="29"/>
         </w:numPr>
-      </w:pPr>
-      <w:r>
+        <w:rPr>
+          <w:sz w:val="22"/>
+          <w:szCs w:val="22"/>
+        </w:rPr>
+      </w:pPr>
+      <w:r>
+        <w:rPr>
+          <w:sz w:val="22"/>
+          <w:szCs w:val="22"/>
+        </w:rPr>
         <w:t>I</w:t>
       </w:r>
       <w:r>
+        <w:rPr>
+          <w:sz w:val="22"/>
+          <w:szCs w:val="22"/>
+        </w:rPr>
         <w:t>f you are using docker, use a Dockerfile</w:t>
       </w:r>
       <w:r>
+        <w:rPr>
+          <w:sz w:val="22"/>
+          <w:szCs w:val="22"/>
+        </w:rPr>
         <w:t xml:space="preserve"> to carefully define your environment. Do not just “commit” new image versions, as that will not provide a replicable history.</w:t>
+      </w:r>
+      <w:r>
+        <w:rPr>
+          <w:sz w:val="22"/>
+          <w:szCs w:val="22"/>
+        </w:rPr>
+        <w:t xml:space="preserve"> (The same advice applies to VMs and AMIs.)</w:t>
       </w:r>
     </w:p>
     <w:p>
@@ -672,8 +1220,16 @@
           <w:ilvl w:val="1"/>
           <w:numId w:val="29"/>
         </w:numPr>
-      </w:pPr>
-      <w:r>
+        <w:rPr>
+          <w:sz w:val="22"/>
+          <w:szCs w:val="22"/>
+        </w:rPr>
+      </w:pPr>
+      <w:r>
+        <w:rPr>
+          <w:sz w:val="22"/>
+          <w:szCs w:val="22"/>
+        </w:rPr>
         <w:t>Learn how to mount volumes. In some situations, this is more effective (and efficient) than bulk-copying data into your image. Document what mounts your container expects.</w:t>
       </w:r>
     </w:p>
@@ -684,34 +1240,68 @@
           <w:ilvl w:val="1"/>
           <w:numId w:val="29"/>
         </w:numPr>
-      </w:pPr>
-      <w:r>
+        <w:rPr>
+          <w:sz w:val="22"/>
+          <w:szCs w:val="22"/>
+        </w:rPr>
+      </w:pPr>
+      <w:r>
+        <w:rPr>
+          <w:sz w:val="22"/>
+          <w:szCs w:val="22"/>
+        </w:rPr>
         <w:t xml:space="preserve">Remember than your container will run as </w:t>
       </w:r>
       <w:r>
         <w:rPr>
           <w:rFonts w:ascii="Courier New" w:hAnsi="Courier New" w:cs="Courier New"/>
+          <w:sz w:val="22"/>
+          <w:szCs w:val="22"/>
         </w:rPr>
         <w:t>root</w:t>
       </w:r>
       <w:r>
+        <w:rPr>
+          <w:sz w:val="22"/>
+          <w:szCs w:val="22"/>
+        </w:rPr>
         <w:t xml:space="preserve"> by default. In some circumstances, this can present a security issue.</w:t>
       </w:r>
     </w:p>
     <w:p>
       <w:pPr>
         <w:pStyle w:val="Heading1"/>
-      </w:pPr>
-      <w:r>
+        <w:rPr>
+          <w:sz w:val="32"/>
+          <w:szCs w:val="32"/>
+        </w:rPr>
+      </w:pPr>
+      <w:r>
+        <w:rPr>
+          <w:sz w:val="32"/>
+          <w:szCs w:val="32"/>
+        </w:rPr>
         <w:t xml:space="preserve">6. </w:t>
       </w:r>
       <w:r>
+        <w:rPr>
+          <w:sz w:val="32"/>
+          <w:szCs w:val="32"/>
+        </w:rPr>
         <w:t>Layered</w:t>
       </w:r>
       <w:r>
+        <w:rPr>
+          <w:sz w:val="32"/>
+          <w:szCs w:val="32"/>
+        </w:rPr>
         <w:t>, Object-Oriented</w:t>
       </w:r>
       <w:r>
+        <w:rPr>
+          <w:sz w:val="32"/>
+          <w:szCs w:val="32"/>
+        </w:rPr>
         <w:t xml:space="preserve"> Design</w:t>
       </w:r>
     </w:p>
@@ -722,14 +1312,30 @@
           <w:ilvl w:val="1"/>
           <w:numId w:val="32"/>
         </w:numPr>
-      </w:pPr>
-      <w:r>
+        <w:rPr>
+          <w:sz w:val="22"/>
+          <w:szCs w:val="22"/>
+        </w:rPr>
+      </w:pPr>
+      <w:r>
+        <w:rPr>
+          <w:sz w:val="22"/>
+          <w:szCs w:val="22"/>
+        </w:rPr>
         <w:t>Break long functions up into smaller functions. Generally</w:t>
       </w:r>
       <w:r>
+        <w:rPr>
+          <w:sz w:val="22"/>
+          <w:szCs w:val="22"/>
+        </w:rPr>
         <w:t>,</w:t>
       </w:r>
       <w:r>
+        <w:rPr>
+          <w:sz w:val="22"/>
+          <w:szCs w:val="22"/>
+        </w:rPr>
         <w:t xml:space="preserve"> a function shouldn’t be longer than about a page. Smaller functions make the code easier to understand and debug.</w:t>
       </w:r>
     </w:p>
@@ -740,8 +1346,16 @@
           <w:ilvl w:val="1"/>
           <w:numId w:val="32"/>
         </w:numPr>
-      </w:pPr>
-      <w:r>
+        <w:rPr>
+          <w:sz w:val="22"/>
+          <w:szCs w:val="22"/>
+        </w:rPr>
+      </w:pPr>
+      <w:r>
+        <w:rPr>
+          <w:sz w:val="22"/>
+          <w:szCs w:val="22"/>
+        </w:rPr>
         <w:t>Encapsulate related functions with shared state into classes. And keep only one (nontrivial) class per file.</w:t>
       </w:r>
     </w:p>
@@ -752,27 +1366,51 @@
           <w:ilvl w:val="1"/>
           <w:numId w:val="32"/>
         </w:numPr>
-      </w:pPr>
-      <w:r>
+        <w:rPr>
+          <w:sz w:val="22"/>
+          <w:szCs w:val="22"/>
+        </w:rPr>
+      </w:pPr>
+      <w:r>
+        <w:rPr>
+          <w:sz w:val="22"/>
+          <w:szCs w:val="22"/>
+        </w:rPr>
         <w:t xml:space="preserve">Consider how your </w:t>
       </w:r>
       <w:r>
+        <w:rPr>
+          <w:sz w:val="22"/>
+          <w:szCs w:val="22"/>
+        </w:rPr>
         <w:t xml:space="preserve">classes </w:t>
       </w:r>
       <w:r>
+        <w:rPr>
+          <w:sz w:val="22"/>
+          <w:szCs w:val="22"/>
+        </w:rPr>
         <w:t xml:space="preserve">can be </w:t>
       </w:r>
       <w:r>
-        <w:t xml:space="preserve">organized into layers of functionality, with functions in higher (more general/abstract) layers calling down into lower (more </w:t>
-      </w:r>
-      <w:r>
-        <w:lastRenderedPageBreak/>
-        <w:t>granular, specific) levels to get work done; lower layers never talk “up” to higher layers.</w:t>
-      </w:r>
-      <w:r>
+        <w:rPr>
+          <w:sz w:val="22"/>
+          <w:szCs w:val="22"/>
+        </w:rPr>
+        <w:t>organized into layers of functionality, with functions in higher (more general/abstract) layers calling down into lower (more granular, specific) levels to get work done; lower layers never talk “up” to higher layers.</w:t>
+      </w:r>
+      <w:r>
+        <w:rPr>
+          <w:sz w:val="22"/>
+          <w:szCs w:val="22"/>
+        </w:rPr>
         <w:t xml:space="preserve"> </w:t>
       </w:r>
       <w:r>
+        <w:rPr>
+          <w:sz w:val="22"/>
+          <w:szCs w:val="22"/>
+        </w:rPr>
         <w:t>A typical layering might look like:</w:t>
       </w:r>
     </w:p>
@@ -783,17 +1421,31 @@
           <w:ilvl w:val="2"/>
           <w:numId w:val="12"/>
         </w:numPr>
-      </w:pPr>
-      <w:r>
-        <w:t xml:space="preserve">L5: your </w:t>
+        <w:rPr>
+          <w:sz w:val="22"/>
+          <w:szCs w:val="22"/>
+        </w:rPr>
+      </w:pPr>
+      <w:r>
+        <w:rPr>
+          <w:sz w:val="22"/>
+          <w:szCs w:val="22"/>
+        </w:rPr>
+        <w:t xml:space="preserve">your </w:t>
       </w:r>
       <w:r>
         <w:rPr>
           <w:rFonts w:ascii="Courier New" w:hAnsi="Courier New" w:cs="Courier New"/>
+          <w:sz w:val="22"/>
+          <w:szCs w:val="22"/>
         </w:rPr>
         <w:t>main()</w:t>
       </w:r>
       <w:r>
+        <w:rPr>
+          <w:sz w:val="22"/>
+          <w:szCs w:val="22"/>
+        </w:rPr>
         <w:t xml:space="preserve"> (or web server endpoints)</w:t>
       </w:r>
     </w:p>
@@ -804,9 +1456,17 @@
           <w:ilvl w:val="2"/>
           <w:numId w:val="12"/>
         </w:numPr>
-      </w:pPr>
-      <w:r>
-        <w:t>L4: your system’s main algorithms and workflows</w:t>
+        <w:rPr>
+          <w:sz w:val="22"/>
+          <w:szCs w:val="22"/>
+        </w:rPr>
+      </w:pPr>
+      <w:r>
+        <w:rPr>
+          <w:sz w:val="22"/>
+          <w:szCs w:val="22"/>
+        </w:rPr>
+        <w:t>your system’s main algorithms and workflows</w:t>
       </w:r>
     </w:p>
     <w:p>
@@ -816,9 +1476,17 @@
           <w:ilvl w:val="2"/>
           <w:numId w:val="12"/>
         </w:numPr>
-      </w:pPr>
-      <w:r>
-        <w:t>L3: your system’s utility classes and helper functions</w:t>
+        <w:rPr>
+          <w:sz w:val="22"/>
+          <w:szCs w:val="22"/>
+        </w:rPr>
+      </w:pPr>
+      <w:r>
+        <w:rPr>
+          <w:sz w:val="22"/>
+          <w:szCs w:val="22"/>
+        </w:rPr>
+        <w:t>your system’s utility classes and helper functions</w:t>
       </w:r>
     </w:p>
     <w:p>
@@ -828,9 +1496,17 @@
           <w:ilvl w:val="2"/>
           <w:numId w:val="12"/>
         </w:numPr>
-      </w:pPr>
-      <w:r>
-        <w:t>L2: third-party packages</w:t>
+        <w:rPr>
+          <w:sz w:val="22"/>
+          <w:szCs w:val="22"/>
+        </w:rPr>
+      </w:pPr>
+      <w:r>
+        <w:rPr>
+          <w:sz w:val="22"/>
+          <w:szCs w:val="22"/>
+        </w:rPr>
+        <w:t>third-party packages</w:t>
       </w:r>
     </w:p>
     <w:p>
@@ -840,9 +1516,17 @@
           <w:ilvl w:val="2"/>
           <w:numId w:val="12"/>
         </w:numPr>
-      </w:pPr>
-      <w:r>
-        <w:t>L1: python system libraries</w:t>
+        <w:rPr>
+          <w:sz w:val="22"/>
+          <w:szCs w:val="22"/>
+        </w:rPr>
+      </w:pPr>
+      <w:r>
+        <w:rPr>
+          <w:sz w:val="22"/>
+          <w:szCs w:val="22"/>
+        </w:rPr>
+        <w:t>python system libraries</w:t>
       </w:r>
     </w:p>
     <w:p>
@@ -852,28 +1536,54 @@
           <w:ilvl w:val="1"/>
           <w:numId w:val="32"/>
         </w:numPr>
-      </w:pPr>
-      <w:r>
+        <w:rPr>
+          <w:sz w:val="22"/>
+          <w:szCs w:val="22"/>
+        </w:rPr>
+      </w:pPr>
+      <w:r>
+        <w:rPr>
+          <w:sz w:val="22"/>
+          <w:szCs w:val="22"/>
+        </w:rPr>
         <w:t xml:space="preserve">Consider making your application have a </w:t>
       </w:r>
       <w:r>
         <w:rPr>
           <w:rFonts w:ascii="Courier New" w:hAnsi="Courier New" w:cs="Courier New"/>
+          <w:sz w:val="22"/>
+          <w:szCs w:val="22"/>
         </w:rPr>
         <w:t>main()</w:t>
       </w:r>
       <w:r>
+        <w:rPr>
+          <w:sz w:val="22"/>
+          <w:szCs w:val="22"/>
+        </w:rPr>
         <w:t xml:space="preserve"> function which only parses command line options and then calls a high-level “engine” class which does all the “real” work. This will make it easier to use your system in a new context, e.g. for unit testing or to running inside a server.</w:t>
       </w:r>
     </w:p>
     <w:p>
       <w:pPr>
         <w:pStyle w:val="Heading1"/>
-      </w:pPr>
-      <w:r>
+        <w:rPr>
+          <w:sz w:val="32"/>
+          <w:szCs w:val="32"/>
+        </w:rPr>
+      </w:pPr>
+      <w:r>
+        <w:rPr>
+          <w:sz w:val="32"/>
+          <w:szCs w:val="32"/>
+        </w:rPr>
         <w:t xml:space="preserve">7. </w:t>
       </w:r>
       <w:r>
+        <w:rPr>
+          <w:sz w:val="32"/>
+          <w:szCs w:val="32"/>
+        </w:rPr>
         <w:t>Testing</w:t>
       </w:r>
     </w:p>
@@ -884,17 +1594,31 @@
           <w:ilvl w:val="1"/>
           <w:numId w:val="33"/>
         </w:numPr>
-      </w:pPr>
-      <w:r>
+        <w:rPr>
+          <w:sz w:val="22"/>
+          <w:szCs w:val="22"/>
+        </w:rPr>
+      </w:pPr>
+      <w:r>
+        <w:rPr>
+          <w:sz w:val="22"/>
+          <w:szCs w:val="22"/>
+        </w:rPr>
         <w:t xml:space="preserve">Learn how to use </w:t>
       </w:r>
       <w:r>
         <w:rPr>
           <w:rFonts w:ascii="Courier New" w:hAnsi="Courier New" w:cs="Courier New"/>
+          <w:sz w:val="22"/>
+          <w:szCs w:val="22"/>
         </w:rPr>
         <w:t>pytest</w:t>
       </w:r>
       <w:r>
+        <w:rPr>
+          <w:sz w:val="22"/>
+          <w:szCs w:val="22"/>
+        </w:rPr>
         <w:t>.</w:t>
       </w:r>
     </w:p>
@@ -905,15 +1629,25 @@
           <w:ilvl w:val="1"/>
           <w:numId w:val="33"/>
         </w:numPr>
-      </w:pPr>
-      <w:r>
-        <w:t>Write unit tests. Provide at least a test stub for each (nontrivial) class in your system. T</w:t>
-      </w:r>
-      <w:r>
-        <w:t xml:space="preserve">hen, when new code is added, or when errors crop up, </w:t>
-      </w:r>
-      <w:r>
-        <w:t>you can incrementally expand on the stubs. (If you don’t have the stubs already written and passing, the overhead needed to add them while you are debugging something is too much of a distraction.)</w:t>
+        <w:rPr>
+          <w:sz w:val="22"/>
+          <w:szCs w:val="22"/>
+        </w:rPr>
+      </w:pPr>
+      <w:r>
+        <w:rPr>
+          <w:sz w:val="22"/>
+          <w:szCs w:val="22"/>
+        </w:rPr>
+        <w:t xml:space="preserve">Write unit tests. Provide at least a test stub for each (nontrivial) class in your system. Then, when new code is added, or when errors crop up, you can incrementally expand on the </w:t>
+      </w:r>
+      <w:r>
+        <w:rPr>
+          <w:sz w:val="22"/>
+          <w:szCs w:val="22"/>
+        </w:rPr>
+        <w:lastRenderedPageBreak/>
+        <w:t>stubs. (If you don’t have the stubs already written and passing, the overhead needed to add them while you are debugging something is too much of a distraction.)</w:t>
       </w:r>
     </w:p>
     <w:p>
@@ -923,8 +1657,16 @@
           <w:ilvl w:val="1"/>
           <w:numId w:val="33"/>
         </w:numPr>
-      </w:pPr>
-      <w:r>
+        <w:rPr>
+          <w:sz w:val="22"/>
+          <w:szCs w:val="22"/>
+        </w:rPr>
+      </w:pPr>
+      <w:r>
+        <w:rPr>
+          <w:sz w:val="22"/>
+          <w:szCs w:val="22"/>
+        </w:rPr>
         <w:t>Keep the tests’ run time short enough that there is not friction to running the tests all the time. If a test is too long to do “interactively”, move that test out of your “default” test set.</w:t>
       </w:r>
     </w:p>
@@ -935,47 +1677,107 @@
           <w:ilvl w:val="1"/>
           <w:numId w:val="33"/>
         </w:numPr>
-      </w:pPr>
-      <w:r>
+        <w:rPr>
+          <w:sz w:val="22"/>
+          <w:szCs w:val="22"/>
+        </w:rPr>
+      </w:pPr>
+      <w:r>
+        <w:rPr>
+          <w:sz w:val="22"/>
+          <w:szCs w:val="22"/>
+        </w:rPr>
         <w:t>Design for test:</w:t>
       </w:r>
       <w:r>
+        <w:rPr>
+          <w:sz w:val="22"/>
+          <w:szCs w:val="22"/>
+        </w:rPr>
         <w:t xml:space="preserve"> as you write your code, think about how you </w:t>
       </w:r>
       <w:r>
+        <w:rPr>
+          <w:sz w:val="22"/>
+          <w:szCs w:val="22"/>
+        </w:rPr>
         <w:t xml:space="preserve">can </w:t>
       </w:r>
       <w:r>
+        <w:rPr>
+          <w:sz w:val="22"/>
+          <w:szCs w:val="22"/>
+        </w:rPr>
         <w:t xml:space="preserve">test it. Can </w:t>
       </w:r>
       <w:r>
+        <w:rPr>
+          <w:sz w:val="22"/>
+          <w:szCs w:val="22"/>
+        </w:rPr>
         <w:t xml:space="preserve">you </w:t>
       </w:r>
       <w:r>
+        <w:rPr>
+          <w:sz w:val="22"/>
+          <w:szCs w:val="22"/>
+        </w:rPr>
         <w:t>set up your (major)</w:t>
       </w:r>
       <w:r>
+        <w:rPr>
+          <w:sz w:val="22"/>
+          <w:szCs w:val="22"/>
+        </w:rPr>
         <w:t xml:space="preserve"> functions such that given</w:t>
       </w:r>
       <w:r>
+        <w:rPr>
+          <w:sz w:val="22"/>
+          <w:szCs w:val="22"/>
+        </w:rPr>
         <w:t xml:space="preserve"> some </w:t>
       </w:r>
       <w:r>
+        <w:rPr>
+          <w:sz w:val="22"/>
+          <w:szCs w:val="22"/>
+        </w:rPr>
         <w:t>known input</w:t>
       </w:r>
       <w:r>
+        <w:rPr>
+          <w:sz w:val="22"/>
+          <w:szCs w:val="22"/>
+        </w:rPr>
         <w:t>s</w:t>
       </w:r>
       <w:r>
+        <w:rPr>
+          <w:sz w:val="22"/>
+          <w:szCs w:val="22"/>
+        </w:rPr>
         <w:t xml:space="preserve">, you get </w:t>
       </w:r>
       <w:r>
+        <w:rPr>
+          <w:sz w:val="22"/>
+          <w:szCs w:val="22"/>
+        </w:rPr>
         <w:t xml:space="preserve">back known (deterministic) </w:t>
       </w:r>
       <w:r>
+        <w:rPr>
+          <w:sz w:val="22"/>
+          <w:szCs w:val="22"/>
+        </w:rPr>
         <w:t>result</w:t>
       </w:r>
       <w:r>
+        <w:rPr>
+          <w:sz w:val="22"/>
+          <w:szCs w:val="22"/>
+        </w:rPr>
         <w:t>s that can be compared – in an automated way – to the expected results?</w:t>
       </w:r>
     </w:p>
@@ -986,35 +1788,51 @@
           <w:ilvl w:val="1"/>
           <w:numId w:val="33"/>
         </w:numPr>
-      </w:pPr>
-      <w:r>
+        <w:rPr>
+          <w:sz w:val="22"/>
+          <w:szCs w:val="22"/>
+        </w:rPr>
+      </w:pPr>
+      <w:r>
+        <w:rPr>
+          <w:sz w:val="22"/>
+          <w:szCs w:val="22"/>
+        </w:rPr>
         <w:t xml:space="preserve">Where unit tests generally exercise individual classes, system tests exercise higher-level functionality of the system, e.g. requiring the composition of multiple classes. </w:t>
       </w:r>
       <w:r>
-        <w:t xml:space="preserve">(These are also known as </w:t>
-      </w:r>
-      <w:r>
-        <w:t>component tests, workflow tests, or end-to-end (“e2e”) tests</w:t>
-      </w:r>
-      <w:r>
-        <w:t>.)</w:t>
-      </w:r>
-      <w:r>
-        <w:t xml:space="preserve"> </w:t>
-      </w:r>
-      <w:r>
-        <w:t xml:space="preserve">Write these tests as if you were starting from scratch, e.g. do no </w:t>
-      </w:r>
-      <w:r>
+        <w:rPr>
+          <w:sz w:val="22"/>
+          <w:szCs w:val="22"/>
+        </w:rPr>
+        <w:t xml:space="preserve">(These are also known as component tests, workflow tests, or end-to-end (“e2e”) tests.) Write these tests as if you were starting from scratch, e.g. do no </w:t>
+      </w:r>
+      <w:r>
+        <w:rPr>
+          <w:sz w:val="22"/>
+          <w:szCs w:val="22"/>
+        </w:rPr>
         <w:t xml:space="preserve">assume </w:t>
       </w:r>
       <w:r>
+        <w:rPr>
+          <w:sz w:val="22"/>
+          <w:szCs w:val="22"/>
+        </w:rPr>
         <w:t xml:space="preserve">your database tables have already been </w:t>
       </w:r>
       <w:r>
+        <w:rPr>
+          <w:sz w:val="22"/>
+          <w:szCs w:val="22"/>
+        </w:rPr>
         <w:t>populated</w:t>
       </w:r>
       <w:r>
+        <w:rPr>
+          <w:sz w:val="22"/>
+          <w:szCs w:val="22"/>
+        </w:rPr>
         <w:t>.</w:t>
       </w:r>
     </w:p>
@@ -1025,178 +1843,548 @@
           <w:ilvl w:val="1"/>
           <w:numId w:val="33"/>
         </w:numPr>
-      </w:pPr>
-      <w:r>
+        <w:rPr>
+          <w:sz w:val="22"/>
+          <w:szCs w:val="22"/>
+        </w:rPr>
+      </w:pPr>
+      <w:r>
+        <w:rPr>
+          <w:sz w:val="22"/>
+          <w:szCs w:val="22"/>
+        </w:rPr>
         <w:t xml:space="preserve">Do not try to test everything: don’t let the fear of having to write a combinatorial number of tests scare you away. </w:t>
       </w:r>
       <w:r>
+        <w:rPr>
+          <w:sz w:val="22"/>
+          <w:szCs w:val="22"/>
+        </w:rPr>
         <w:t xml:space="preserve">Focus </w:t>
       </w:r>
       <w:r>
+        <w:rPr>
+          <w:sz w:val="22"/>
+          <w:szCs w:val="22"/>
+        </w:rPr>
         <w:t xml:space="preserve">instead </w:t>
       </w:r>
       <w:r>
+        <w:rPr>
+          <w:sz w:val="22"/>
+          <w:szCs w:val="22"/>
+        </w:rPr>
         <w:t>on testing where the common cases and likely buggy cases</w:t>
       </w:r>
       <w:r>
+        <w:rPr>
+          <w:sz w:val="22"/>
+          <w:szCs w:val="22"/>
+        </w:rPr>
         <w:t xml:space="preserve"> are.</w:t>
       </w:r>
     </w:p>
     <w:p>
       <w:pPr>
         <w:pStyle w:val="Heading1"/>
-      </w:pPr>
-      <w:r>
+        <w:rPr>
+          <w:sz w:val="32"/>
+          <w:szCs w:val="32"/>
+        </w:rPr>
+      </w:pPr>
+      <w:r>
+        <w:rPr>
+          <w:sz w:val="32"/>
+          <w:szCs w:val="32"/>
+        </w:rPr>
         <w:t xml:space="preserve">8. </w:t>
       </w:r>
       <w:r>
+        <w:rPr>
+          <w:sz w:val="32"/>
+          <w:szCs w:val="32"/>
+        </w:rPr>
         <w:t>Global State</w:t>
       </w:r>
     </w:p>
     <w:p>
       <w:pPr>
+        <w:pStyle w:val="ListParagraph"/>
         <w:numPr>
           <w:ilvl w:val="1"/>
-          <w:numId w:val="19"/>
+          <w:numId w:val="34"/>
         </w:numPr>
-      </w:pPr>
-      <w:r>
+        <w:rPr>
+          <w:sz w:val="22"/>
+          <w:szCs w:val="22"/>
+        </w:rPr>
+      </w:pPr>
+      <w:r>
+        <w:rPr>
+          <w:sz w:val="22"/>
+          <w:szCs w:val="22"/>
+        </w:rPr>
         <w:t xml:space="preserve">Global variables should be used for read-only </w:t>
       </w:r>
       <w:r>
+        <w:rPr>
+          <w:sz w:val="22"/>
+          <w:szCs w:val="22"/>
+        </w:rPr>
         <w:t>constants</w:t>
       </w:r>
       <w:r>
+        <w:rPr>
+          <w:sz w:val="22"/>
+          <w:szCs w:val="22"/>
+        </w:rPr>
         <w:t>.</w:t>
       </w:r>
     </w:p>
     <w:p>
       <w:pPr>
+        <w:pStyle w:val="ListParagraph"/>
         <w:numPr>
           <w:ilvl w:val="1"/>
-          <w:numId w:val="19"/>
+          <w:numId w:val="34"/>
         </w:numPr>
-      </w:pPr>
-      <w:r>
-        <w:t>Sometimes “singleton” classes are useful write-once, read-only data structures. They can represent global state of a sort, but when constrained in their use and accessibility through functions, they are good to use.</w:t>
-      </w:r>
-    </w:p>
-    <w:p>
-      <w:pPr>
+        <w:rPr>
+          <w:sz w:val="22"/>
+          <w:szCs w:val="22"/>
+        </w:rPr>
+      </w:pPr>
+      <w:r>
+        <w:rPr>
+          <w:sz w:val="22"/>
+          <w:szCs w:val="22"/>
+        </w:rPr>
+        <w:t>Sometimes “singleton” classes are useful data structures. They can represent global</w:t>
+      </w:r>
+      <w:r>
+        <w:rPr>
+          <w:sz w:val="22"/>
+          <w:szCs w:val="22"/>
+        </w:rPr>
+        <w:t>, mutable</w:t>
+      </w:r>
+      <w:r>
+        <w:rPr>
+          <w:sz w:val="22"/>
+          <w:szCs w:val="22"/>
+        </w:rPr>
+        <w:t xml:space="preserve"> state, but </w:t>
+      </w:r>
+      <w:r>
+        <w:rPr>
+          <w:sz w:val="22"/>
+          <w:szCs w:val="22"/>
+        </w:rPr>
+        <w:t xml:space="preserve">if </w:t>
+      </w:r>
+      <w:r>
+        <w:rPr>
+          <w:sz w:val="22"/>
+          <w:szCs w:val="22"/>
+        </w:rPr>
+        <w:t>constrained in their use and accessibility through functions, they are good to use.</w:t>
+      </w:r>
+    </w:p>
+    <w:p>
+      <w:pPr>
+        <w:pStyle w:val="ListParagraph"/>
         <w:numPr>
           <w:ilvl w:val="1"/>
-          <w:numId w:val="19"/>
+          <w:numId w:val="34"/>
         </w:numPr>
-      </w:pPr>
-      <w:r>
-        <w:lastRenderedPageBreak/>
+        <w:rPr>
+          <w:sz w:val="22"/>
+          <w:szCs w:val="22"/>
+        </w:rPr>
+      </w:pPr>
+      <w:r>
+        <w:rPr>
+          <w:sz w:val="22"/>
+          <w:szCs w:val="22"/>
+        </w:rPr>
         <w:t xml:space="preserve">For </w:t>
       </w:r>
       <w:r>
+        <w:rPr>
+          <w:sz w:val="22"/>
+          <w:szCs w:val="22"/>
+        </w:rPr>
         <w:t xml:space="preserve">data from </w:t>
       </w:r>
       <w:r>
+        <w:rPr>
+          <w:sz w:val="22"/>
+          <w:szCs w:val="22"/>
+        </w:rPr>
         <w:t xml:space="preserve">configuration </w:t>
       </w:r>
       <w:r>
+        <w:rPr>
+          <w:sz w:val="22"/>
+          <w:szCs w:val="22"/>
+        </w:rPr>
         <w:t xml:space="preserve">files or from parsing command-line switches, store the data in </w:t>
       </w:r>
       <w:r>
+        <w:rPr>
+          <w:sz w:val="22"/>
+          <w:szCs w:val="22"/>
+        </w:rPr>
         <w:t xml:space="preserve">a class and pass </w:t>
       </w:r>
       <w:r>
+        <w:rPr>
+          <w:sz w:val="22"/>
+          <w:szCs w:val="22"/>
+        </w:rPr>
         <w:t xml:space="preserve">the class </w:t>
       </w:r>
       <w:r>
+        <w:rPr>
+          <w:sz w:val="22"/>
+          <w:szCs w:val="22"/>
+        </w:rPr>
         <w:t>to your underlying classes</w:t>
       </w:r>
       <w:r>
+        <w:rPr>
+          <w:sz w:val="22"/>
+          <w:szCs w:val="22"/>
+        </w:rPr>
         <w:t>.</w:t>
       </w:r>
     </w:p>
     <w:p>
       <w:pPr>
         <w:pStyle w:val="Heading1"/>
-      </w:pPr>
-      <w:r>
+        <w:rPr>
+          <w:sz w:val="32"/>
+          <w:szCs w:val="32"/>
+        </w:rPr>
+      </w:pPr>
+      <w:r>
+        <w:rPr>
+          <w:sz w:val="32"/>
+          <w:szCs w:val="32"/>
+        </w:rPr>
         <w:t xml:space="preserve">9. </w:t>
       </w:r>
       <w:r>
-        <w:t xml:space="preserve">File </w:t>
-      </w:r>
-      <w:r>
-        <w:t>F</w:t>
-      </w:r>
-      <w:r>
-        <w:t>ormats</w:t>
-      </w:r>
-    </w:p>
-    <w:p>
-      <w:pPr>
+        <w:rPr>
+          <w:sz w:val="32"/>
+          <w:szCs w:val="32"/>
+        </w:rPr>
+        <w:t xml:space="preserve">Working with </w:t>
+      </w:r>
+      <w:r>
+        <w:rPr>
+          <w:sz w:val="32"/>
+          <w:szCs w:val="32"/>
+        </w:rPr>
+        <w:t>File</w:t>
+      </w:r>
+      <w:r>
+        <w:rPr>
+          <w:sz w:val="32"/>
+          <w:szCs w:val="32"/>
+        </w:rPr>
+        <w:t>s</w:t>
+      </w:r>
+    </w:p>
+    <w:p>
+      <w:pPr>
+        <w:pStyle w:val="ListParagraph"/>
         <w:numPr>
           <w:ilvl w:val="1"/>
-          <w:numId w:val="20"/>
+          <w:numId w:val="35"/>
         </w:numPr>
-      </w:pPr>
-      <w:r>
-        <w:t>If you use JSON files, provide a simple schema explaining what the expected data structure is</w:t>
-      </w:r>
-      <w:r>
+        <w:rPr>
+          <w:sz w:val="22"/>
+          <w:szCs w:val="22"/>
+        </w:rPr>
+      </w:pPr>
+      <w:r>
+        <w:rPr>
+          <w:sz w:val="22"/>
+          <w:szCs w:val="22"/>
+        </w:rPr>
+        <w:t xml:space="preserve">If you use </w:t>
+      </w:r>
+      <w:r>
+        <w:rPr>
+          <w:sz w:val="22"/>
+          <w:szCs w:val="22"/>
+        </w:rPr>
+        <w:t>structured text files (</w:t>
+      </w:r>
+      <w:r>
+        <w:rPr>
+          <w:sz w:val="22"/>
+          <w:szCs w:val="22"/>
+        </w:rPr>
+        <w:t>JSON</w:t>
+      </w:r>
+      <w:r>
+        <w:rPr>
+          <w:sz w:val="22"/>
+          <w:szCs w:val="22"/>
+        </w:rPr>
+        <w:t>, YAML, CSV, etc.),</w:t>
+      </w:r>
+      <w:r>
+        <w:rPr>
+          <w:sz w:val="22"/>
+          <w:szCs w:val="22"/>
+        </w:rPr>
+        <w:t xml:space="preserve"> provide a simple schema explaining what the expected data structure is</w:t>
+      </w:r>
+      <w:r>
+        <w:rPr>
+          <w:sz w:val="22"/>
+          <w:szCs w:val="22"/>
+        </w:rPr>
         <w:t xml:space="preserve">. This schema can be written in text in your README. </w:t>
       </w:r>
-    </w:p>
-    <w:p>
-      <w:pPr>
+      <w:r>
+        <w:rPr>
+          <w:sz w:val="22"/>
+          <w:szCs w:val="22"/>
+        </w:rPr>
+        <w:t xml:space="preserve"> </w:t>
+      </w:r>
+      <w:r>
+        <w:rPr>
+          <w:sz w:val="22"/>
+          <w:szCs w:val="22"/>
+        </w:rPr>
+        <w:t xml:space="preserve">For extra credit, use a library like </w:t>
+      </w:r>
+      <w:r>
+        <w:rPr>
+          <w:rFonts w:ascii="Courier New" w:hAnsi="Courier New" w:cs="Courier New"/>
+          <w:sz w:val="22"/>
+          <w:szCs w:val="22"/>
+        </w:rPr>
+        <w:t>pydantic</w:t>
+      </w:r>
+      <w:r>
+        <w:rPr>
+          <w:sz w:val="22"/>
+          <w:szCs w:val="22"/>
+        </w:rPr>
+        <w:t xml:space="preserve"> to </w:t>
+      </w:r>
+      <w:r>
+        <w:rPr>
+          <w:sz w:val="22"/>
+          <w:szCs w:val="22"/>
+        </w:rPr>
+        <w:t xml:space="preserve">map the file directly into a python class – this is preferable to relying on the use of </w:t>
+      </w:r>
+      <w:r>
+        <w:rPr>
+          <w:rFonts w:ascii="Courier New" w:hAnsi="Courier New" w:cs="Courier New"/>
+          <w:sz w:val="22"/>
+          <w:szCs w:val="22"/>
+        </w:rPr>
+        <w:t>dict</w:t>
+      </w:r>
+      <w:r>
+        <w:rPr>
+          <w:sz w:val="22"/>
+          <w:szCs w:val="22"/>
+        </w:rPr>
+        <w:t xml:space="preserve"> objects which take string keys the user might get wrong, with no error until runtime.</w:t>
+      </w:r>
+    </w:p>
+    <w:p>
+      <w:pPr>
+        <w:pStyle w:val="ListParagraph"/>
         <w:numPr>
           <w:ilvl w:val="1"/>
-          <w:numId w:val="20"/>
+          <w:numId w:val="35"/>
         </w:numPr>
-      </w:pPr>
-      <w:r>
-        <w:t xml:space="preserve">For extra credit, when reading in a JSON or YAML file, use a library like </w:t>
-      </w:r>
-      <w:r>
-        <w:rPr>
-          <w:rFonts w:ascii="Courier New" w:hAnsi="Courier New" w:cs="Courier New"/>
-        </w:rPr>
-        <w:t>pydantic</w:t>
-      </w:r>
-      <w:r>
-        <w:t xml:space="preserve"> to </w:t>
-      </w:r>
-      <w:r>
-        <w:t xml:space="preserve">map the file directly into a python class – this is preferable to relying on the use of </w:t>
-      </w:r>
-      <w:r>
-        <w:rPr>
-          <w:rFonts w:ascii="Courier New" w:hAnsi="Courier New" w:cs="Courier New"/>
-        </w:rPr>
-        <w:t>dict</w:t>
-      </w:r>
-      <w:r>
-        <w:t xml:space="preserve"> objects which take string keys the user might get wrong, with no error until runtime.</w:t>
-      </w:r>
-    </w:p>
-    <w:p>
-      <w:pPr>
-        <w:numPr>
-          <w:ilvl w:val="1"/>
-          <w:numId w:val="20"/>
-        </w:numPr>
-      </w:pPr>
-      <w:r>
-        <w:t>Ditto for CSV files: what are the columns and their expected types?</w:t>
+        <w:rPr>
+          <w:sz w:val="22"/>
+          <w:szCs w:val="22"/>
+        </w:rPr>
+      </w:pPr>
+      <w:r>
+        <w:rPr>
+          <w:sz w:val="22"/>
+          <w:szCs w:val="22"/>
+        </w:rPr>
+        <w:t>If your application needs to reference files, e.g. input pytorch models or output JSON data: do not hard code file paths, do not assume the files live in the current working directory (“.”), and do not assume that “.” Is writable. Instead, allow your user</w:t>
+      </w:r>
+      <w:r>
+        <w:rPr>
+          <w:sz w:val="22"/>
+          <w:szCs w:val="22"/>
+        </w:rPr>
+        <w:t>s</w:t>
+      </w:r>
+      <w:r>
+        <w:rPr>
+          <w:sz w:val="22"/>
+          <w:szCs w:val="22"/>
+        </w:rPr>
+        <w:t xml:space="preserve"> </w:t>
+      </w:r>
+      <w:r>
+        <w:rPr>
+          <w:sz w:val="22"/>
+          <w:szCs w:val="22"/>
+        </w:rPr>
+        <w:t xml:space="preserve">to </w:t>
+      </w:r>
+      <w:r>
+        <w:rPr>
+          <w:sz w:val="22"/>
+          <w:szCs w:val="22"/>
+        </w:rPr>
+        <w:t>set the input and output locations using function parameters or command-line switches.</w:t>
       </w:r>
     </w:p>
     <w:p>
       <w:pPr>
         <w:pStyle w:val="Heading1"/>
-      </w:pPr>
-      <w:r>
-        <w:t>10. (TODO)</w:t>
-      </w:r>
-    </w:p>
-    <w:p/>
+        <w:rPr>
+          <w:sz w:val="32"/>
+          <w:szCs w:val="32"/>
+        </w:rPr>
+      </w:pPr>
+      <w:r>
+        <w:rPr>
+          <w:sz w:val="32"/>
+          <w:szCs w:val="32"/>
+        </w:rPr>
+        <w:t>10</w:t>
+      </w:r>
+      <w:r>
+        <w:rPr>
+          <w:sz w:val="32"/>
+          <w:szCs w:val="32"/>
+        </w:rPr>
+        <w:t xml:space="preserve">. </w:t>
+      </w:r>
+      <w:r>
+        <w:rPr>
+          <w:sz w:val="32"/>
+          <w:szCs w:val="32"/>
+        </w:rPr>
+        <w:t>Your Users</w:t>
+      </w:r>
+    </w:p>
+    <w:p>
+      <w:pPr>
+        <w:rPr>
+          <w:sz w:val="22"/>
+          <w:szCs w:val="22"/>
+        </w:rPr>
+      </w:pPr>
+      <w:r>
+        <w:rPr>
+          <w:sz w:val="22"/>
+          <w:szCs w:val="22"/>
+        </w:rPr>
+        <w:t xml:space="preserve">Finally, when you are writing your </w:t>
+      </w:r>
+      <w:r>
+        <w:rPr>
+          <w:sz w:val="22"/>
+          <w:szCs w:val="22"/>
+        </w:rPr>
+        <w:t>application</w:t>
+      </w:r>
+      <w:r>
+        <w:rPr>
+          <w:sz w:val="22"/>
+          <w:szCs w:val="22"/>
+        </w:rPr>
+        <w:t xml:space="preserve">, think of your users: </w:t>
+      </w:r>
+      <w:r>
+        <w:rPr>
+          <w:sz w:val="22"/>
+          <w:szCs w:val="22"/>
+        </w:rPr>
+        <w:t xml:space="preserve">the </w:t>
+      </w:r>
+      <w:r>
+        <w:rPr>
+          <w:sz w:val="22"/>
+          <w:szCs w:val="22"/>
+        </w:rPr>
+        <w:t xml:space="preserve">people who </w:t>
+      </w:r>
+      <w:r>
+        <w:rPr>
+          <w:sz w:val="22"/>
+          <w:szCs w:val="22"/>
+        </w:rPr>
+        <w:t xml:space="preserve">don’t have your familiarity your specific algorithms but who nonetheless </w:t>
+      </w:r>
+      <w:r>
+        <w:rPr>
+          <w:sz w:val="22"/>
+          <w:szCs w:val="22"/>
+        </w:rPr>
+        <w:t xml:space="preserve">someday </w:t>
+      </w:r>
+      <w:r>
+        <w:rPr>
+          <w:sz w:val="22"/>
+          <w:szCs w:val="22"/>
+        </w:rPr>
+        <w:t>may</w:t>
+      </w:r>
+      <w:r>
+        <w:rPr>
+          <w:sz w:val="22"/>
+          <w:szCs w:val="22"/>
+        </w:rPr>
+        <w:t xml:space="preserve"> need to run</w:t>
+      </w:r>
+      <w:r>
+        <w:rPr>
+          <w:sz w:val="22"/>
+          <w:szCs w:val="22"/>
+        </w:rPr>
+        <w:t xml:space="preserve">, </w:t>
+      </w:r>
+      <w:r>
+        <w:rPr>
+          <w:sz w:val="22"/>
+          <w:szCs w:val="22"/>
+        </w:rPr>
+        <w:t>debug</w:t>
+      </w:r>
+      <w:r>
+        <w:rPr>
+          <w:sz w:val="22"/>
+          <w:szCs w:val="22"/>
+        </w:rPr>
+        <w:t xml:space="preserve">, and </w:t>
+      </w:r>
+      <w:r>
+        <w:rPr>
+          <w:sz w:val="22"/>
+          <w:szCs w:val="22"/>
+        </w:rPr>
+        <w:t>mo</w:t>
+      </w:r>
+      <w:r>
+        <w:rPr>
+          <w:sz w:val="22"/>
+          <w:szCs w:val="22"/>
+        </w:rPr>
+        <w:t>dify your code. Documenting your code is always good, but think about what else you can do make things easier for others. A little of your time spent now – using more descriptive names, say, or documenting expectations about the execution environment – can save a lot of time for someone else later on.</w:t>
+      </w:r>
+    </w:p>
     <w:sectPr>
       <w:footerReference w:type="even" r:id="rId7"/>
       <w:footerReference w:type="default" r:id="rId8"/>
@@ -1286,6 +2474,8 @@
     <w:sdtPr>
       <w:rPr>
         <w:rStyle w:val="PageNumber"/>
+        <w:sz w:val="20"/>
+        <w:szCs w:val="20"/>
       </w:rPr>
       <w:id w:val="219640781"/>
       <w:docPartObj>
@@ -1300,23 +2490,31 @@
           <w:framePr w:wrap="none" w:vAnchor="text" w:hAnchor="margin" w:xAlign="right" w:y="1"/>
           <w:rPr>
             <w:rStyle w:val="PageNumber"/>
+            <w:sz w:val="20"/>
+            <w:szCs w:val="20"/>
           </w:rPr>
         </w:pPr>
         <w:r>
           <w:rPr>
             <w:rStyle w:val="PageNumber"/>
+            <w:sz w:val="20"/>
+            <w:szCs w:val="20"/>
           </w:rPr>
           <w:fldChar w:fldCharType="begin"/>
         </w:r>
         <w:r>
           <w:rPr>
             <w:rStyle w:val="PageNumber"/>
+            <w:sz w:val="20"/>
+            <w:szCs w:val="20"/>
           </w:rPr>
           <w:instrText xml:space="preserve"> PAGE </w:instrText>
         </w:r>
         <w:r>
           <w:rPr>
             <w:rStyle w:val="PageNumber"/>
+            <w:sz w:val="20"/>
+            <w:szCs w:val="20"/>
           </w:rPr>
           <w:fldChar w:fldCharType="separate"/>
         </w:r>
@@ -1324,12 +2522,16 @@
           <w:rPr>
             <w:rStyle w:val="PageNumber"/>
             <w:noProof/>
+            <w:sz w:val="20"/>
+            <w:szCs w:val="20"/>
           </w:rPr>
           <w:t>1</w:t>
         </w:r>
         <w:r>
           <w:rPr>
             <w:rStyle w:val="PageNumber"/>
+            <w:sz w:val="20"/>
+            <w:szCs w:val="20"/>
           </w:rPr>
           <w:fldChar w:fldCharType="end"/>
         </w:r>
@@ -1822,6 +3024,119 @@
     </w:lvl>
   </w:abstractNum>
   <w:abstractNum w:abstractNumId="4" w15:restartNumberingAfterBreak="0">
+    <w:nsid w:val="270117F4"/>
+    <w:multiLevelType w:val="multilevel"/>
+    <w:tmpl w:val="290C2E2C"/>
+    <w:lvl w:ilvl="0">
+      <w:start w:val="9"/>
+      <w:numFmt w:val="decimal"/>
+      <w:lvlText w:val="%1."/>
+      <w:lvlJc w:val="left"/>
+      <w:pPr>
+        <w:ind w:left="400" w:hanging="400"/>
+      </w:pPr>
+      <w:rPr>
+        <w:rFonts w:hint="default"/>
+      </w:rPr>
+    </w:lvl>
+    <w:lvl w:ilvl="1">
+      <w:start w:val="1"/>
+      <w:numFmt w:val="decimal"/>
+      <w:lvlText w:val="%1.%2."/>
+      <w:lvlJc w:val="left"/>
+      <w:pPr>
+        <w:ind w:left="720" w:hanging="720"/>
+      </w:pPr>
+      <w:rPr>
+        <w:rFonts w:hint="default"/>
+      </w:rPr>
+    </w:lvl>
+    <w:lvl w:ilvl="2">
+      <w:start w:val="1"/>
+      <w:numFmt w:val="decimal"/>
+      <w:lvlText w:val="%1.%2.%3."/>
+      <w:lvlJc w:val="left"/>
+      <w:pPr>
+        <w:ind w:left="720" w:hanging="720"/>
+      </w:pPr>
+      <w:rPr>
+        <w:rFonts w:hint="default"/>
+      </w:rPr>
+    </w:lvl>
+    <w:lvl w:ilvl="3">
+      <w:start w:val="1"/>
+      <w:numFmt w:val="decimal"/>
+      <w:lvlText w:val="%1.%2.%3.%4."/>
+      <w:lvlJc w:val="left"/>
+      <w:pPr>
+        <w:ind w:left="1080" w:hanging="1080"/>
+      </w:pPr>
+      <w:rPr>
+        <w:rFonts w:hint="default"/>
+      </w:rPr>
+    </w:lvl>
+    <w:lvl w:ilvl="4">
+      <w:start w:val="1"/>
+      <w:numFmt w:val="decimal"/>
+      <w:lvlText w:val="%1.%2.%3.%4.%5."/>
+      <w:lvlJc w:val="left"/>
+      <w:pPr>
+        <w:ind w:left="1080" w:hanging="1080"/>
+      </w:pPr>
+      <w:rPr>
+        <w:rFonts w:hint="default"/>
+      </w:rPr>
+    </w:lvl>
+    <w:lvl w:ilvl="5">
+      <w:start w:val="1"/>
+      <w:numFmt w:val="decimal"/>
+      <w:lvlText w:val="%1.%2.%3.%4.%5.%6."/>
+      <w:lvlJc w:val="left"/>
+      <w:pPr>
+        <w:ind w:left="1440" w:hanging="1440"/>
+      </w:pPr>
+      <w:rPr>
+        <w:rFonts w:hint="default"/>
+      </w:rPr>
+    </w:lvl>
+    <w:lvl w:ilvl="6">
+      <w:start w:val="1"/>
+      <w:numFmt w:val="decimal"/>
+      <w:lvlText w:val="%1.%2.%3.%4.%5.%6.%7."/>
+      <w:lvlJc w:val="left"/>
+      <w:pPr>
+        <w:ind w:left="1440" w:hanging="1440"/>
+      </w:pPr>
+      <w:rPr>
+        <w:rFonts w:hint="default"/>
+      </w:rPr>
+    </w:lvl>
+    <w:lvl w:ilvl="7">
+      <w:start w:val="1"/>
+      <w:numFmt w:val="decimal"/>
+      <w:lvlText w:val="%1.%2.%3.%4.%5.%6.%7.%8."/>
+      <w:lvlJc w:val="left"/>
+      <w:pPr>
+        <w:ind w:left="1800" w:hanging="1800"/>
+      </w:pPr>
+      <w:rPr>
+        <w:rFonts w:hint="default"/>
+      </w:rPr>
+    </w:lvl>
+    <w:lvl w:ilvl="8">
+      <w:start w:val="1"/>
+      <w:numFmt w:val="decimal"/>
+      <w:lvlText w:val="%1.%2.%3.%4.%5.%6.%7.%8.%9."/>
+      <w:lvlJc w:val="left"/>
+      <w:pPr>
+        <w:ind w:left="1800" w:hanging="1800"/>
+      </w:pPr>
+      <w:rPr>
+        <w:rFonts w:hint="default"/>
+      </w:rPr>
+    </w:lvl>
+  </w:abstractNum>
+  <w:abstractNum w:abstractNumId="5" w15:restartNumberingAfterBreak="0">
     <w:nsid w:val="2FF874EF"/>
     <w:multiLevelType w:val="multilevel"/>
     <w:tmpl w:val="F368A1D0"/>
@@ -1934,7 +3249,7 @@
       </w:rPr>
     </w:lvl>
   </w:abstractNum>
-  <w:abstractNum w:abstractNumId="5" w15:restartNumberingAfterBreak="0">
+  <w:abstractNum w:abstractNumId="6" w15:restartNumberingAfterBreak="0">
     <w:nsid w:val="3AD536A7"/>
     <w:multiLevelType w:val="multilevel"/>
     <w:tmpl w:val="F368A1D0"/>
@@ -2047,7 +3362,7 @@
       </w:rPr>
     </w:lvl>
   </w:abstractNum>
-  <w:abstractNum w:abstractNumId="6" w15:restartNumberingAfterBreak="0">
+  <w:abstractNum w:abstractNumId="7" w15:restartNumberingAfterBreak="0">
     <w:nsid w:val="3FAC667A"/>
     <w:multiLevelType w:val="multilevel"/>
     <w:tmpl w:val="2FAE92AE"/>
@@ -2160,7 +3475,7 @@
       </w:rPr>
     </w:lvl>
   </w:abstractNum>
-  <w:abstractNum w:abstractNumId="7" w15:restartNumberingAfterBreak="0">
+  <w:abstractNum w:abstractNumId="8" w15:restartNumberingAfterBreak="0">
     <w:nsid w:val="46B540CF"/>
     <w:multiLevelType w:val="multilevel"/>
     <w:tmpl w:val="2B50FFB6"/>
@@ -2273,7 +3588,7 @@
       </w:pPr>
     </w:lvl>
   </w:abstractNum>
-  <w:abstractNum w:abstractNumId="8" w15:restartNumberingAfterBreak="0">
+  <w:abstractNum w:abstractNumId="9" w15:restartNumberingAfterBreak="0">
     <w:nsid w:val="50EB0DB1"/>
     <w:multiLevelType w:val="multilevel"/>
     <w:tmpl w:val="F368A1D0"/>
@@ -2386,7 +3701,7 @@
       </w:rPr>
     </w:lvl>
   </w:abstractNum>
-  <w:abstractNum w:abstractNumId="9" w15:restartNumberingAfterBreak="0">
+  <w:abstractNum w:abstractNumId="10" w15:restartNumberingAfterBreak="0">
     <w:nsid w:val="555A28B0"/>
     <w:multiLevelType w:val="multilevel"/>
     <w:tmpl w:val="F368A1D0"/>
@@ -2499,7 +3814,7 @@
       </w:rPr>
     </w:lvl>
   </w:abstractNum>
-  <w:abstractNum w:abstractNumId="10" w15:restartNumberingAfterBreak="0">
+  <w:abstractNum w:abstractNumId="11" w15:restartNumberingAfterBreak="0">
     <w:nsid w:val="595147BE"/>
     <w:multiLevelType w:val="multilevel"/>
     <w:tmpl w:val="F368A1D0"/>
@@ -2612,7 +3927,7 @@
       </w:rPr>
     </w:lvl>
   </w:abstractNum>
-  <w:abstractNum w:abstractNumId="11" w15:restartNumberingAfterBreak="0">
+  <w:abstractNum w:abstractNumId="12" w15:restartNumberingAfterBreak="0">
     <w:nsid w:val="5FBC0576"/>
     <w:multiLevelType w:val="multilevel"/>
     <w:tmpl w:val="500C751E"/>
@@ -2725,7 +4040,209 @@
       </w:rPr>
     </w:lvl>
   </w:abstractNum>
-  <w:abstractNum w:abstractNumId="12" w15:restartNumberingAfterBreak="0">
+  <w:abstractNum w:abstractNumId="13" w15:restartNumberingAfterBreak="0">
+    <w:nsid w:val="61C5213E"/>
+    <w:multiLevelType w:val="hybridMultilevel"/>
+    <w:tmpl w:val="6CCE897A"/>
+    <w:lvl w:ilvl="0" w:tplc="0409000F">
+      <w:start w:val="1"/>
+      <w:numFmt w:val="decimal"/>
+      <w:lvlText w:val="%1."/>
+      <w:lvlJc w:val="left"/>
+      <w:pPr>
+        <w:ind w:left="360" w:hanging="360"/>
+      </w:pPr>
+      <w:rPr>
+        <w:rFonts w:hint="default"/>
+      </w:rPr>
+    </w:lvl>
+    <w:lvl w:ilvl="1" w:tplc="04090019" w:tentative="1">
+      <w:start w:val="1"/>
+      <w:numFmt w:val="lowerLetter"/>
+      <w:lvlText w:val="%2."/>
+      <w:lvlJc w:val="left"/>
+      <w:pPr>
+        <w:ind w:left="1080" w:hanging="360"/>
+      </w:pPr>
+    </w:lvl>
+    <w:lvl w:ilvl="2" w:tplc="0409001B" w:tentative="1">
+      <w:start w:val="1"/>
+      <w:numFmt w:val="lowerRoman"/>
+      <w:lvlText w:val="%3."/>
+      <w:lvlJc w:val="right"/>
+      <w:pPr>
+        <w:ind w:left="1800" w:hanging="180"/>
+      </w:pPr>
+    </w:lvl>
+    <w:lvl w:ilvl="3" w:tplc="0409000F" w:tentative="1">
+      <w:start w:val="1"/>
+      <w:numFmt w:val="decimal"/>
+      <w:lvlText w:val="%4."/>
+      <w:lvlJc w:val="left"/>
+      <w:pPr>
+        <w:ind w:left="2520" w:hanging="360"/>
+      </w:pPr>
+    </w:lvl>
+    <w:lvl w:ilvl="4" w:tplc="04090019" w:tentative="1">
+      <w:start w:val="1"/>
+      <w:numFmt w:val="lowerLetter"/>
+      <w:lvlText w:val="%5."/>
+      <w:lvlJc w:val="left"/>
+      <w:pPr>
+        <w:ind w:left="3240" w:hanging="360"/>
+      </w:pPr>
+    </w:lvl>
+    <w:lvl w:ilvl="5" w:tplc="0409001B" w:tentative="1">
+      <w:start w:val="1"/>
+      <w:numFmt w:val="lowerRoman"/>
+      <w:lvlText w:val="%6."/>
+      <w:lvlJc w:val="right"/>
+      <w:pPr>
+        <w:ind w:left="3960" w:hanging="180"/>
+      </w:pPr>
+    </w:lvl>
+    <w:lvl w:ilvl="6" w:tplc="0409000F" w:tentative="1">
+      <w:start w:val="1"/>
+      <w:numFmt w:val="decimal"/>
+      <w:lvlText w:val="%7."/>
+      <w:lvlJc w:val="left"/>
+      <w:pPr>
+        <w:ind w:left="4680" w:hanging="360"/>
+      </w:pPr>
+    </w:lvl>
+    <w:lvl w:ilvl="7" w:tplc="04090019" w:tentative="1">
+      <w:start w:val="1"/>
+      <w:numFmt w:val="lowerLetter"/>
+      <w:lvlText w:val="%8."/>
+      <w:lvlJc w:val="left"/>
+      <w:pPr>
+        <w:ind w:left="5400" w:hanging="360"/>
+      </w:pPr>
+    </w:lvl>
+    <w:lvl w:ilvl="8" w:tplc="0409001B" w:tentative="1">
+      <w:start w:val="1"/>
+      <w:numFmt w:val="lowerRoman"/>
+      <w:lvlText w:val="%9."/>
+      <w:lvlJc w:val="right"/>
+      <w:pPr>
+        <w:ind w:left="6120" w:hanging="180"/>
+      </w:pPr>
+    </w:lvl>
+  </w:abstractNum>
+  <w:abstractNum w:abstractNumId="14" w15:restartNumberingAfterBreak="0">
+    <w:nsid w:val="647931BE"/>
+    <w:multiLevelType w:val="multilevel"/>
+    <w:tmpl w:val="14322C28"/>
+    <w:lvl w:ilvl="0">
+      <w:start w:val="8"/>
+      <w:numFmt w:val="decimal"/>
+      <w:lvlText w:val="%1."/>
+      <w:lvlJc w:val="left"/>
+      <w:pPr>
+        <w:ind w:left="400" w:hanging="400"/>
+      </w:pPr>
+      <w:rPr>
+        <w:rFonts w:hint="default"/>
+      </w:rPr>
+    </w:lvl>
+    <w:lvl w:ilvl="1">
+      <w:start w:val="1"/>
+      <w:numFmt w:val="decimal"/>
+      <w:lvlText w:val="%1.%2."/>
+      <w:lvlJc w:val="left"/>
+      <w:pPr>
+        <w:ind w:left="720" w:hanging="720"/>
+      </w:pPr>
+      <w:rPr>
+        <w:rFonts w:hint="default"/>
+      </w:rPr>
+    </w:lvl>
+    <w:lvl w:ilvl="2">
+      <w:start w:val="1"/>
+      <w:numFmt w:val="decimal"/>
+      <w:lvlText w:val="%1.%2.%3."/>
+      <w:lvlJc w:val="left"/>
+      <w:pPr>
+        <w:ind w:left="720" w:hanging="720"/>
+      </w:pPr>
+      <w:rPr>
+        <w:rFonts w:hint="default"/>
+      </w:rPr>
+    </w:lvl>
+    <w:lvl w:ilvl="3">
+      <w:start w:val="1"/>
+      <w:numFmt w:val="decimal"/>
+      <w:lvlText w:val="%1.%2.%3.%4."/>
+      <w:lvlJc w:val="left"/>
+      <w:pPr>
+        <w:ind w:left="1080" w:hanging="1080"/>
+      </w:pPr>
+      <w:rPr>
+        <w:rFonts w:hint="default"/>
+      </w:rPr>
+    </w:lvl>
+    <w:lvl w:ilvl="4">
+      <w:start w:val="1"/>
+      <w:numFmt w:val="decimal"/>
+      <w:lvlText w:val="%1.%2.%3.%4.%5."/>
+      <w:lvlJc w:val="left"/>
+      <w:pPr>
+        <w:ind w:left="1080" w:hanging="1080"/>
+      </w:pPr>
+      <w:rPr>
+        <w:rFonts w:hint="default"/>
+      </w:rPr>
+    </w:lvl>
+    <w:lvl w:ilvl="5">
+      <w:start w:val="1"/>
+      <w:numFmt w:val="decimal"/>
+      <w:lvlText w:val="%1.%2.%3.%4.%5.%6."/>
+      <w:lvlJc w:val="left"/>
+      <w:pPr>
+        <w:ind w:left="1440" w:hanging="1440"/>
+      </w:pPr>
+      <w:rPr>
+        <w:rFonts w:hint="default"/>
+      </w:rPr>
+    </w:lvl>
+    <w:lvl w:ilvl="6">
+      <w:start w:val="1"/>
+      <w:numFmt w:val="decimal"/>
+      <w:lvlText w:val="%1.%2.%3.%4.%5.%6.%7."/>
+      <w:lvlJc w:val="left"/>
+      <w:pPr>
+        <w:ind w:left="1440" w:hanging="1440"/>
+      </w:pPr>
+      <w:rPr>
+        <w:rFonts w:hint="default"/>
+      </w:rPr>
+    </w:lvl>
+    <w:lvl w:ilvl="7">
+      <w:start w:val="1"/>
+      <w:numFmt w:val="decimal"/>
+      <w:lvlText w:val="%1.%2.%3.%4.%5.%6.%7.%8."/>
+      <w:lvlJc w:val="left"/>
+      <w:pPr>
+        <w:ind w:left="1800" w:hanging="1800"/>
+      </w:pPr>
+      <w:rPr>
+        <w:rFonts w:hint="default"/>
+      </w:rPr>
+    </w:lvl>
+    <w:lvl w:ilvl="8">
+      <w:start w:val="1"/>
+      <w:numFmt w:val="decimal"/>
+      <w:lvlText w:val="%1.%2.%3.%4.%5.%6.%7.%8.%9."/>
+      <w:lvlJc w:val="left"/>
+      <w:pPr>
+        <w:ind w:left="1800" w:hanging="1800"/>
+      </w:pPr>
+      <w:rPr>
+        <w:rFonts w:hint="default"/>
+      </w:rPr>
+    </w:lvl>
+  </w:abstractNum>
+  <w:abstractNum w:abstractNumId="15" w15:restartNumberingAfterBreak="0">
     <w:nsid w:val="67172929"/>
     <w:multiLevelType w:val="multilevel"/>
     <w:tmpl w:val="F368A1D0"/>
@@ -2838,7 +4355,7 @@
       </w:rPr>
     </w:lvl>
   </w:abstractNum>
-  <w:abstractNum w:abstractNumId="13" w15:restartNumberingAfterBreak="0">
+  <w:abstractNum w:abstractNumId="16" w15:restartNumberingAfterBreak="0">
     <w:nsid w:val="68526016"/>
     <w:multiLevelType w:val="multilevel"/>
     <w:tmpl w:val="F368A1D0"/>
@@ -2951,7 +4468,120 @@
       </w:rPr>
     </w:lvl>
   </w:abstractNum>
-  <w:abstractNum w:abstractNumId="14" w15:restartNumberingAfterBreak="0">
+  <w:abstractNum w:abstractNumId="17" w15:restartNumberingAfterBreak="0">
+    <w:nsid w:val="6D077138"/>
+    <w:multiLevelType w:val="multilevel"/>
+    <w:tmpl w:val="8B083CA8"/>
+    <w:lvl w:ilvl="0">
+      <w:start w:val="10"/>
+      <w:numFmt w:val="decimal"/>
+      <w:lvlText w:val="%1."/>
+      <w:lvlJc w:val="left"/>
+      <w:pPr>
+        <w:ind w:left="520" w:hanging="520"/>
+      </w:pPr>
+      <w:rPr>
+        <w:rFonts w:hint="default"/>
+      </w:rPr>
+    </w:lvl>
+    <w:lvl w:ilvl="1">
+      <w:start w:val="1"/>
+      <w:numFmt w:val="decimal"/>
+      <w:lvlText w:val="%1.%2."/>
+      <w:lvlJc w:val="left"/>
+      <w:pPr>
+        <w:ind w:left="720" w:hanging="720"/>
+      </w:pPr>
+      <w:rPr>
+        <w:rFonts w:hint="default"/>
+      </w:rPr>
+    </w:lvl>
+    <w:lvl w:ilvl="2">
+      <w:start w:val="1"/>
+      <w:numFmt w:val="decimal"/>
+      <w:lvlText w:val="%1.%2.%3."/>
+      <w:lvlJc w:val="left"/>
+      <w:pPr>
+        <w:ind w:left="720" w:hanging="720"/>
+      </w:pPr>
+      <w:rPr>
+        <w:rFonts w:hint="default"/>
+      </w:rPr>
+    </w:lvl>
+    <w:lvl w:ilvl="3">
+      <w:start w:val="1"/>
+      <w:numFmt w:val="decimal"/>
+      <w:lvlText w:val="%1.%2.%3.%4."/>
+      <w:lvlJc w:val="left"/>
+      <w:pPr>
+        <w:ind w:left="1080" w:hanging="1080"/>
+      </w:pPr>
+      <w:rPr>
+        <w:rFonts w:hint="default"/>
+      </w:rPr>
+    </w:lvl>
+    <w:lvl w:ilvl="4">
+      <w:start w:val="1"/>
+      <w:numFmt w:val="decimal"/>
+      <w:lvlText w:val="%1.%2.%3.%4.%5."/>
+      <w:lvlJc w:val="left"/>
+      <w:pPr>
+        <w:ind w:left="1080" w:hanging="1080"/>
+      </w:pPr>
+      <w:rPr>
+        <w:rFonts w:hint="default"/>
+      </w:rPr>
+    </w:lvl>
+    <w:lvl w:ilvl="5">
+      <w:start w:val="1"/>
+      <w:numFmt w:val="decimal"/>
+      <w:lvlText w:val="%1.%2.%3.%4.%5.%6."/>
+      <w:lvlJc w:val="left"/>
+      <w:pPr>
+        <w:ind w:left="1440" w:hanging="1440"/>
+      </w:pPr>
+      <w:rPr>
+        <w:rFonts w:hint="default"/>
+      </w:rPr>
+    </w:lvl>
+    <w:lvl w:ilvl="6">
+      <w:start w:val="1"/>
+      <w:numFmt w:val="decimal"/>
+      <w:lvlText w:val="%1.%2.%3.%4.%5.%6.%7."/>
+      <w:lvlJc w:val="left"/>
+      <w:pPr>
+        <w:ind w:left="1440" w:hanging="1440"/>
+      </w:pPr>
+      <w:rPr>
+        <w:rFonts w:hint="default"/>
+      </w:rPr>
+    </w:lvl>
+    <w:lvl w:ilvl="7">
+      <w:start w:val="1"/>
+      <w:numFmt w:val="decimal"/>
+      <w:lvlText w:val="%1.%2.%3.%4.%5.%6.%7.%8."/>
+      <w:lvlJc w:val="left"/>
+      <w:pPr>
+        <w:ind w:left="1800" w:hanging="1800"/>
+      </w:pPr>
+      <w:rPr>
+        <w:rFonts w:hint="default"/>
+      </w:rPr>
+    </w:lvl>
+    <w:lvl w:ilvl="8">
+      <w:start w:val="1"/>
+      <w:numFmt w:val="decimal"/>
+      <w:lvlText w:val="%1.%2.%3.%4.%5.%6.%7.%8.%9."/>
+      <w:lvlJc w:val="left"/>
+      <w:pPr>
+        <w:ind w:left="1800" w:hanging="1800"/>
+      </w:pPr>
+      <w:rPr>
+        <w:rFonts w:hint="default"/>
+      </w:rPr>
+    </w:lvl>
+  </w:abstractNum>
+  <w:abstractNum w:abstractNumId="18" w15:restartNumberingAfterBreak="0">
     <w:nsid w:val="73F30156"/>
     <w:multiLevelType w:val="multilevel"/>
     <w:tmpl w:val="F368A1D0"/>
@@ -3064,70 +4694,183 @@
       </w:rPr>
     </w:lvl>
   </w:abstractNum>
+  <w:abstractNum w:abstractNumId="19" w15:restartNumberingAfterBreak="0">
+    <w:nsid w:val="7DC11B9B"/>
+    <w:multiLevelType w:val="multilevel"/>
+    <w:tmpl w:val="73E4642E"/>
+    <w:lvl w:ilvl="0">
+      <w:start w:val="10"/>
+      <w:numFmt w:val="decimal"/>
+      <w:lvlText w:val="%1."/>
+      <w:lvlJc w:val="left"/>
+      <w:pPr>
+        <w:ind w:left="520" w:hanging="520"/>
+      </w:pPr>
+      <w:rPr>
+        <w:rFonts w:hint="default"/>
+      </w:rPr>
+    </w:lvl>
+    <w:lvl w:ilvl="1">
+      <w:start w:val="1"/>
+      <w:numFmt w:val="decimal"/>
+      <w:lvlText w:val="%1.%2."/>
+      <w:lvlJc w:val="left"/>
+      <w:pPr>
+        <w:ind w:left="720" w:hanging="720"/>
+      </w:pPr>
+      <w:rPr>
+        <w:rFonts w:hint="default"/>
+      </w:rPr>
+    </w:lvl>
+    <w:lvl w:ilvl="2">
+      <w:start w:val="1"/>
+      <w:numFmt w:val="decimal"/>
+      <w:lvlText w:val="%1.%2.%3."/>
+      <w:lvlJc w:val="left"/>
+      <w:pPr>
+        <w:ind w:left="720" w:hanging="720"/>
+      </w:pPr>
+      <w:rPr>
+        <w:rFonts w:hint="default"/>
+      </w:rPr>
+    </w:lvl>
+    <w:lvl w:ilvl="3">
+      <w:start w:val="1"/>
+      <w:numFmt w:val="decimal"/>
+      <w:lvlText w:val="%1.%2.%3.%4."/>
+      <w:lvlJc w:val="left"/>
+      <w:pPr>
+        <w:ind w:left="1080" w:hanging="1080"/>
+      </w:pPr>
+      <w:rPr>
+        <w:rFonts w:hint="default"/>
+      </w:rPr>
+    </w:lvl>
+    <w:lvl w:ilvl="4">
+      <w:start w:val="1"/>
+      <w:numFmt w:val="decimal"/>
+      <w:lvlText w:val="%1.%2.%3.%4.%5."/>
+      <w:lvlJc w:val="left"/>
+      <w:pPr>
+        <w:ind w:left="1080" w:hanging="1080"/>
+      </w:pPr>
+      <w:rPr>
+        <w:rFonts w:hint="default"/>
+      </w:rPr>
+    </w:lvl>
+    <w:lvl w:ilvl="5">
+      <w:start w:val="1"/>
+      <w:numFmt w:val="decimal"/>
+      <w:lvlText w:val="%1.%2.%3.%4.%5.%6."/>
+      <w:lvlJc w:val="left"/>
+      <w:pPr>
+        <w:ind w:left="1440" w:hanging="1440"/>
+      </w:pPr>
+      <w:rPr>
+        <w:rFonts w:hint="default"/>
+      </w:rPr>
+    </w:lvl>
+    <w:lvl w:ilvl="6">
+      <w:start w:val="1"/>
+      <w:numFmt w:val="decimal"/>
+      <w:lvlText w:val="%1.%2.%3.%4.%5.%6.%7."/>
+      <w:lvlJc w:val="left"/>
+      <w:pPr>
+        <w:ind w:left="1440" w:hanging="1440"/>
+      </w:pPr>
+      <w:rPr>
+        <w:rFonts w:hint="default"/>
+      </w:rPr>
+    </w:lvl>
+    <w:lvl w:ilvl="7">
+      <w:start w:val="1"/>
+      <w:numFmt w:val="decimal"/>
+      <w:lvlText w:val="%1.%2.%3.%4.%5.%6.%7.%8."/>
+      <w:lvlJc w:val="left"/>
+      <w:pPr>
+        <w:ind w:left="1800" w:hanging="1800"/>
+      </w:pPr>
+      <w:rPr>
+        <w:rFonts w:hint="default"/>
+      </w:rPr>
+    </w:lvl>
+    <w:lvl w:ilvl="8">
+      <w:start w:val="1"/>
+      <w:numFmt w:val="decimal"/>
+      <w:lvlText w:val="%1.%2.%3.%4.%5.%6.%7.%8.%9."/>
+      <w:lvlJc w:val="left"/>
+      <w:pPr>
+        <w:ind w:left="1800" w:hanging="1800"/>
+      </w:pPr>
+      <w:rPr>
+        <w:rFonts w:hint="default"/>
+      </w:rPr>
+    </w:lvl>
+  </w:abstractNum>
   <w:num w:numId="1" w16cid:durableId="1878547619">
-    <w:abstractNumId w:val="7"/>
+    <w:abstractNumId w:val="8"/>
     <w:lvlOverride w:ilvl="0">
       <w:startOverride w:val="1"/>
     </w:lvlOverride>
   </w:num>
   <w:num w:numId="2" w16cid:durableId="1743332422">
-    <w:abstractNumId w:val="7"/>
+    <w:abstractNumId w:val="8"/>
     <w:lvlOverride w:ilvl="0"/>
     <w:lvlOverride w:ilvl="1">
       <w:startOverride w:val="1"/>
     </w:lvlOverride>
   </w:num>
   <w:num w:numId="3" w16cid:durableId="1340933943">
-    <w:abstractNumId w:val="7"/>
+    <w:abstractNumId w:val="8"/>
     <w:lvlOverride w:ilvl="0"/>
     <w:lvlOverride w:ilvl="1">
       <w:startOverride w:val="1"/>
     </w:lvlOverride>
   </w:num>
   <w:num w:numId="4" w16cid:durableId="2077438924">
-    <w:abstractNumId w:val="7"/>
+    <w:abstractNumId w:val="8"/>
     <w:lvlOverride w:ilvl="0"/>
     <w:lvlOverride w:ilvl="1">
       <w:startOverride w:val="1"/>
     </w:lvlOverride>
   </w:num>
   <w:num w:numId="5" w16cid:durableId="700132539">
-    <w:abstractNumId w:val="7"/>
+    <w:abstractNumId w:val="8"/>
     <w:lvlOverride w:ilvl="0"/>
     <w:lvlOverride w:ilvl="1">
       <w:startOverride w:val="1"/>
     </w:lvlOverride>
   </w:num>
   <w:num w:numId="6" w16cid:durableId="2129464149">
-    <w:abstractNumId w:val="7"/>
+    <w:abstractNumId w:val="8"/>
     <w:lvlOverride w:ilvl="0"/>
     <w:lvlOverride w:ilvl="1">
       <w:startOverride w:val="1"/>
     </w:lvlOverride>
   </w:num>
   <w:num w:numId="7" w16cid:durableId="547570545">
-    <w:abstractNumId w:val="7"/>
+    <w:abstractNumId w:val="8"/>
     <w:lvlOverride w:ilvl="0"/>
     <w:lvlOverride w:ilvl="1">
       <w:startOverride w:val="1"/>
     </w:lvlOverride>
   </w:num>
   <w:num w:numId="8" w16cid:durableId="2053072579">
-    <w:abstractNumId w:val="7"/>
+    <w:abstractNumId w:val="8"/>
     <w:lvlOverride w:ilvl="0"/>
     <w:lvlOverride w:ilvl="1">
       <w:startOverride w:val="1"/>
     </w:lvlOverride>
   </w:num>
   <w:num w:numId="9" w16cid:durableId="176235999">
-    <w:abstractNumId w:val="7"/>
+    <w:abstractNumId w:val="8"/>
     <w:lvlOverride w:ilvl="0"/>
     <w:lvlOverride w:ilvl="1">
       <w:startOverride w:val="1"/>
     </w:lvlOverride>
   </w:num>
   <w:num w:numId="10" w16cid:durableId="936715761">
-    <w:abstractNumId w:val="7"/>
+    <w:abstractNumId w:val="8"/>
     <w:lvlOverride w:ilvl="0"/>
     <w:lvlOverride w:ilvl="1">
       <w:startOverride w:val="1"/>
@@ -3206,40 +4949,55 @@
     <w:abstractNumId w:val="1"/>
   </w:num>
   <w:num w:numId="22" w16cid:durableId="1608082683">
-    <w:abstractNumId w:val="6"/>
+    <w:abstractNumId w:val="7"/>
   </w:num>
   <w:num w:numId="23" w16cid:durableId="379329907">
-    <w:abstractNumId w:val="14"/>
+    <w:abstractNumId w:val="18"/>
   </w:num>
   <w:num w:numId="24" w16cid:durableId="259140455">
+    <w:abstractNumId w:val="11"/>
+  </w:num>
+  <w:num w:numId="25" w16cid:durableId="2058973269">
+    <w:abstractNumId w:val="9"/>
+  </w:num>
+  <w:num w:numId="26" w16cid:durableId="534000476">
     <w:abstractNumId w:val="10"/>
   </w:num>
-  <w:num w:numId="25" w16cid:durableId="2058973269">
-    <w:abstractNumId w:val="8"/>
-  </w:num>
-  <w:num w:numId="26" w16cid:durableId="534000476">
-    <w:abstractNumId w:val="9"/>
-  </w:num>
   <w:num w:numId="27" w16cid:durableId="1128162926">
-    <w:abstractNumId w:val="4"/>
+    <w:abstractNumId w:val="5"/>
   </w:num>
   <w:num w:numId="28" w16cid:durableId="1509635268">
     <w:abstractNumId w:val="2"/>
   </w:num>
   <w:num w:numId="29" w16cid:durableId="1848863495">
-    <w:abstractNumId w:val="13"/>
+    <w:abstractNumId w:val="16"/>
   </w:num>
   <w:num w:numId="30" w16cid:durableId="772552488">
-    <w:abstractNumId w:val="5"/>
+    <w:abstractNumId w:val="6"/>
   </w:num>
   <w:num w:numId="31" w16cid:durableId="1131367174">
-    <w:abstractNumId w:val="11"/>
+    <w:abstractNumId w:val="12"/>
   </w:num>
   <w:num w:numId="32" w16cid:durableId="1194881690">
-    <w:abstractNumId w:val="12"/>
+    <w:abstractNumId w:val="15"/>
   </w:num>
   <w:num w:numId="33" w16cid:durableId="1759983930">
     <w:abstractNumId w:val="0"/>
+  </w:num>
+  <w:num w:numId="34" w16cid:durableId="676804954">
+    <w:abstractNumId w:val="14"/>
+  </w:num>
+  <w:num w:numId="35" w16cid:durableId="1283533304">
+    <w:abstractNumId w:val="4"/>
+  </w:num>
+  <w:num w:numId="36" w16cid:durableId="1186551956">
+    <w:abstractNumId w:val="17"/>
+  </w:num>
+  <w:num w:numId="37" w16cid:durableId="624310997">
+    <w:abstractNumId w:val="13"/>
+  </w:num>
+  <w:num w:numId="38" w16cid:durableId="1352536353">
+    <w:abstractNumId w:val="19"/>
   </w:num>
 </w:numbering>
 </file>
@@ -3649,11 +5407,11 @@
     <w:link w:val="Heading1Char"/>
     <w:uiPriority w:val="9"/>
     <w:qFormat/>
-    <w:rsid w:val="00E13827"/>
+    <w:rsid w:val="008072A2"/>
     <w:pPr>
       <w:keepNext/>
       <w:keepLines/>
-      <w:spacing w:before="360" w:after="80"/>
+      <w:spacing w:before="240" w:after="80"/>
       <w:outlineLvl w:val="0"/>
     </w:pPr>
     <w:rPr>
@@ -3842,6 +5600,7 @@
   <w:style w:type="character" w:default="1" w:styleId="DefaultParagraphFont">
     <w:name w:val="Default Paragraph Font"/>
     <w:uiPriority w:val="1"/>
+    <w:semiHidden/>
     <w:unhideWhenUsed/>
   </w:style>
   <w:style w:type="table" w:default="1" w:styleId="TableNormal">
@@ -3870,7 +5629,7 @@
     <w:basedOn w:val="DefaultParagraphFont"/>
     <w:link w:val="Heading1"/>
     <w:uiPriority w:val="9"/>
-    <w:rsid w:val="00E13827"/>
+    <w:rsid w:val="008072A2"/>
     <w:rPr>
       <w:rFonts w:asciiTheme="majorHAnsi" w:eastAsiaTheme="majorEastAsia" w:hAnsiTheme="majorHAnsi" w:cstheme="majorBidi"/>
       <w:color w:val="0F4761" w:themeColor="accent1" w:themeShade="BF"/>
@@ -4191,6 +5950,27 @@
     <w:unhideWhenUsed/>
     <w:rsid w:val="00B60CC8"/>
   </w:style>
+  <w:style w:type="paragraph" w:styleId="Header">
+    <w:name w:val="header"/>
+    <w:basedOn w:val="Normal"/>
+    <w:link w:val="HeaderChar"/>
+    <w:uiPriority w:val="99"/>
+    <w:unhideWhenUsed/>
+    <w:rsid w:val="008072A2"/>
+    <w:pPr>
+      <w:tabs>
+        <w:tab w:val="center" w:pos="4680"/>
+        <w:tab w:val="right" w:pos="9360"/>
+      </w:tabs>
+    </w:pPr>
+  </w:style>
+  <w:style w:type="character" w:customStyle="1" w:styleId="HeaderChar">
+    <w:name w:val="Header Char"/>
+    <w:basedOn w:val="DefaultParagraphFont"/>
+    <w:link w:val="Header"/>
+    <w:uiPriority w:val="99"/>
+    <w:rsid w:val="008072A2"/>
+  </w:style>
 </w:styles>
 </file>
 

</xml_diff>